<commit_message>
Changed reference levels and data file
</commit_message>
<xml_diff>
--- a/full_draft.docx
+++ b/full_draft.docx
@@ -4797,7 +4797,7 @@
                 <w:szCs w:val="22"/>
                 <w:color w:val="000000"/>
               </w:rPr>
-              <w:t xml:space="preserve">bad</w:t>
+              <w:t xml:space="preserve">Bad</w:t>
             </w:r>
           </w:p>
         </w:tc>
@@ -4910,7 +4910,7 @@
       </w:tr>
       <w:tr>
         <w:trPr>
-          <w:trHeight w:val="618" w:hRule="auto"/>
+          <w:trHeight w:val="577" w:hRule="auto"/>
         </w:trPr>
         body2
         <w:tc>
@@ -4962,7 +4962,7 @@
                 <w:szCs w:val="22"/>
                 <w:color w:val="000000"/>
               </w:rPr>
-              <w:t xml:space="preserve">good</w:t>
+              <w:t xml:space="preserve">Good</w:t>
             </w:r>
           </w:p>
         </w:tc>
@@ -7410,7 +7410,7 @@
         <w:pStyle w:val="FirstParagraph"/>
       </w:pPr>
       <w:r>
-        <w:t xml:space="preserve">In the code chunk below, we recode the explanatory variables and create a new CSV file containing the clean data.</w:t>
+        <w:t xml:space="preserve">In the code chunk below, we recode the explanatory variables and create a new CSV file containing the clean data. Gender is collapsed into Men and Women/Other, because we want the model to show differences between men vs everyone else all together, not specific differences between men vs non-binary people, men vs women, and women vs non-binary people. The only relevant comparison we need is men vs everyone else.</w:t>
       </w:r>
     </w:p>
     <w:p>
@@ -7829,7 +7829,7 @@
         <w:rPr>
           <w:rStyle w:val="AttributeTok"/>
         </w:rPr>
-        <w:t xml:space="preserve">good =</w:t>
+        <w:t xml:space="preserve">Good =</w:t>
       </w:r>
       <w:r>
         <w:rPr>
@@ -7886,7 +7886,7 @@
         <w:rPr>
           <w:rStyle w:val="AttributeTok"/>
         </w:rPr>
-        <w:t xml:space="preserve">bad =</w:t>
+        <w:t xml:space="preserve">Bad =</w:t>
       </w:r>
       <w:r>
         <w:rPr>
@@ -11753,7 +11753,7 @@
         <w:rPr>
           <w:rStyle w:val="CommentTok"/>
         </w:rPr>
-        <w:t xml:space="preserve">#recode gender</w:t>
+        <w:t xml:space="preserve">#recode gender, leaving all three original categories (use this version for frequency tables) </w:t>
       </w:r>
       <w:r>
         <w:br/>
@@ -11975,12 +11975,222 @@
         <w:br/>
       </w:r>
       <w:r>
-        <w:br/>
+        <w:rPr>
+          <w:rStyle w:val="CommentTok"/>
+        </w:rPr>
+        <w:t xml:space="preserve">#create gender2 by combining female/other since men are most relevant to our theory</w:t>
+      </w:r>
+      <w:r>
+        <w:br/>
+      </w:r>
+      <w:r>
+        <w:rPr>
+          <w:rStyle w:val="NormalTok"/>
+        </w:rPr>
+        <w:t xml:space="preserve">amertrends_subset </w:t>
+      </w:r>
+      <w:r>
+        <w:rPr>
+          <w:rStyle w:val="OtherTok"/>
+        </w:rPr>
+        <w:t xml:space="preserve">&lt;-</w:t>
+      </w:r>
+      <w:r>
+        <w:rPr>
+          <w:rStyle w:val="NormalTok"/>
+        </w:rPr>
+        <w:t xml:space="preserve"> amertrends_subset </w:t>
+      </w:r>
+      <w:r>
+        <w:rPr>
+          <w:rStyle w:val="SpecialCharTok"/>
+        </w:rPr>
+        <w:t xml:space="preserve">|&gt;</w:t>
+      </w:r>
+      <w:r>
+        <w:rPr>
+          <w:rStyle w:val="NormalTok"/>
+        </w:rPr>
+        <w:t xml:space="preserve"> </w:t>
+      </w:r>
+      <w:r>
+        <w:br/>
+      </w:r>
+      <w:r>
+        <w:rPr>
+          <w:rStyle w:val="NormalTok"/>
+        </w:rPr>
+        <w:t xml:space="preserve">  </w:t>
       </w:r>
       <w:r>
         <w:rPr>
           <w:rStyle w:val="FunctionTok"/>
         </w:rPr>
+        <w:t xml:space="preserve">mutate</w:t>
+      </w:r>
+      <w:r>
+        <w:rPr>
+          <w:rStyle w:val="NormalTok"/>
+        </w:rPr>
+        <w:t xml:space="preserve">(</w:t>
+      </w:r>
+      <w:r>
+        <w:rPr>
+          <w:rStyle w:val="AttributeTok"/>
+        </w:rPr>
+        <w:t xml:space="preserve">gender2 =</w:t>
+      </w:r>
+      <w:r>
+        <w:rPr>
+          <w:rStyle w:val="NormalTok"/>
+        </w:rPr>
+        <w:t xml:space="preserve"> </w:t>
+      </w:r>
+      <w:r>
+        <w:rPr>
+          <w:rStyle w:val="FunctionTok"/>
+        </w:rPr>
+        <w:t xml:space="preserve">fct_collapse</w:t>
+      </w:r>
+      <w:r>
+        <w:rPr>
+          <w:rStyle w:val="NormalTok"/>
+        </w:rPr>
+        <w:t xml:space="preserve">(f_gender,</w:t>
+      </w:r>
+      <w:r>
+        <w:br/>
+      </w:r>
+      <w:r>
+        <w:rPr>
+          <w:rStyle w:val="NormalTok"/>
+        </w:rPr>
+        <w:t xml:space="preserve">                                </w:t>
+      </w:r>
+      <w:r>
+        <w:rPr>
+          <w:rStyle w:val="StringTok"/>
+        </w:rPr>
+        <w:t xml:space="preserve">"Woman/Other"</w:t>
+      </w:r>
+      <w:r>
+        <w:rPr>
+          <w:rStyle w:val="NormalTok"/>
+        </w:rPr>
+        <w:t xml:space="preserve"> </w:t>
+      </w:r>
+      <w:r>
+        <w:rPr>
+          <w:rStyle w:val="OtherTok"/>
+        </w:rPr>
+        <w:t xml:space="preserve">=</w:t>
+      </w:r>
+      <w:r>
+        <w:rPr>
+          <w:rStyle w:val="NormalTok"/>
+        </w:rPr>
+        <w:t xml:space="preserve"> </w:t>
+      </w:r>
+      <w:r>
+        <w:rPr>
+          <w:rStyle w:val="FunctionTok"/>
+        </w:rPr>
+        <w:t xml:space="preserve">c</w:t>
+      </w:r>
+      <w:r>
+        <w:rPr>
+          <w:rStyle w:val="NormalTok"/>
+        </w:rPr>
+        <w:t xml:space="preserve">(</w:t>
+      </w:r>
+      <w:r>
+        <w:rPr>
+          <w:rStyle w:val="StringTok"/>
+        </w:rPr>
+        <w:t xml:space="preserve">"2"</w:t>
+      </w:r>
+      <w:r>
+        <w:rPr>
+          <w:rStyle w:val="NormalTok"/>
+        </w:rPr>
+        <w:t xml:space="preserve">, </w:t>
+      </w:r>
+      <w:r>
+        <w:rPr>
+          <w:rStyle w:val="StringTok"/>
+        </w:rPr>
+        <w:t xml:space="preserve">"3"</w:t>
+      </w:r>
+      <w:r>
+        <w:rPr>
+          <w:rStyle w:val="NormalTok"/>
+        </w:rPr>
+        <w:t xml:space="preserve">),</w:t>
+      </w:r>
+      <w:r>
+        <w:br/>
+      </w:r>
+      <w:r>
+        <w:rPr>
+          <w:rStyle w:val="NormalTok"/>
+        </w:rPr>
+        <w:t xml:space="preserve">                                </w:t>
+      </w:r>
+      <w:r>
+        <w:rPr>
+          <w:rStyle w:val="StringTok"/>
+        </w:rPr>
+        <w:t xml:space="preserve">"Man"</w:t>
+      </w:r>
+      <w:r>
+        <w:rPr>
+          <w:rStyle w:val="NormalTok"/>
+        </w:rPr>
+        <w:t xml:space="preserve"> </w:t>
+      </w:r>
+      <w:r>
+        <w:rPr>
+          <w:rStyle w:val="OtherTok"/>
+        </w:rPr>
+        <w:t xml:space="preserve">=</w:t>
+      </w:r>
+      <w:r>
+        <w:rPr>
+          <w:rStyle w:val="NormalTok"/>
+        </w:rPr>
+        <w:t xml:space="preserve"> </w:t>
+      </w:r>
+      <w:r>
+        <w:rPr>
+          <w:rStyle w:val="StringTok"/>
+        </w:rPr>
+        <w:t xml:space="preserve">"1"</w:t>
+      </w:r>
+      <w:r>
+        <w:rPr>
+          <w:rStyle w:val="NormalTok"/>
+        </w:rPr>
+        <w:t xml:space="preserve">)) </w:t>
+      </w:r>
+      <w:r>
+        <w:br/>
+      </w:r>
+      <w:r>
+        <w:br/>
+      </w:r>
+      <w:r>
+        <w:rPr>
+          <w:rStyle w:val="CommentTok"/>
+        </w:rPr>
+        <w:t xml:space="preserve">#write the new CSV and read it in</w:t>
+      </w:r>
+      <w:r>
+        <w:br/>
+      </w:r>
+      <w:r>
+        <w:rPr>
+          <w:rStyle w:val="FunctionTok"/>
+        </w:rPr>
         <w:t xml:space="preserve">write_csv</w:t>
       </w:r>
       <w:r>
@@ -12000,6 +12210,447 @@
           <w:rStyle w:val="NormalTok"/>
         </w:rPr>
         <w:t xml:space="preserve">)</w:t>
+      </w:r>
+      <w:r>
+        <w:br/>
+      </w:r>
+      <w:r>
+        <w:rPr>
+          <w:rStyle w:val="NormalTok"/>
+        </w:rPr>
+        <w:t xml:space="preserve">amertrends_clean </w:t>
+      </w:r>
+      <w:r>
+        <w:rPr>
+          <w:rStyle w:val="OtherTok"/>
+        </w:rPr>
+        <w:t xml:space="preserve">&lt;-</w:t>
+      </w:r>
+      <w:r>
+        <w:rPr>
+          <w:rStyle w:val="NormalTok"/>
+        </w:rPr>
+        <w:t xml:space="preserve"> </w:t>
+      </w:r>
+      <w:r>
+        <w:rPr>
+          <w:rStyle w:val="FunctionTok"/>
+        </w:rPr>
+        <w:t xml:space="preserve">read_csv</w:t>
+      </w:r>
+      <w:r>
+        <w:rPr>
+          <w:rStyle w:val="NormalTok"/>
+        </w:rPr>
+        <w:t xml:space="preserve">(</w:t>
+      </w:r>
+      <w:r>
+        <w:rPr>
+          <w:rStyle w:val="StringTok"/>
+        </w:rPr>
+        <w:t xml:space="preserve">"data/data-clean/amertrends_clean.csv"</w:t>
+      </w:r>
+      <w:r>
+        <w:rPr>
+          <w:rStyle w:val="NormalTok"/>
+        </w:rPr>
+        <w:t xml:space="preserve">, </w:t>
+      </w:r>
+      <w:r>
+        <w:br/>
+      </w:r>
+      <w:r>
+        <w:rPr>
+          <w:rStyle w:val="NormalTok"/>
+        </w:rPr>
+        <w:t xml:space="preserve">                             </w:t>
+      </w:r>
+      <w:r>
+        <w:rPr>
+          <w:rStyle w:val="AttributeTok"/>
+        </w:rPr>
+        <w:t xml:space="preserve">col_types =</w:t>
+      </w:r>
+      <w:r>
+        <w:rPr>
+          <w:rStyle w:val="NormalTok"/>
+        </w:rPr>
+        <w:t xml:space="preserve"> </w:t>
+      </w:r>
+      <w:r>
+        <w:rPr>
+          <w:rStyle w:val="FunctionTok"/>
+        </w:rPr>
+        <w:t xml:space="preserve">cols</w:t>
+      </w:r>
+      <w:r>
+        <w:rPr>
+          <w:rStyle w:val="NormalTok"/>
+        </w:rPr>
+        <w:t xml:space="preserve">(</w:t>
+      </w:r>
+      <w:r>
+        <w:br/>
+      </w:r>
+      <w:r>
+        <w:rPr>
+          <w:rStyle w:val="NormalTok"/>
+        </w:rPr>
+        <w:t xml:space="preserve">                               </w:t>
+      </w:r>
+      <w:r>
+        <w:rPr>
+          <w:rStyle w:val="AttributeTok"/>
+        </w:rPr>
+        <w:t xml:space="preserve">sm_pref_index =</w:t>
+      </w:r>
+      <w:r>
+        <w:rPr>
+          <w:rStyle w:val="NormalTok"/>
+        </w:rPr>
+        <w:t xml:space="preserve"> </w:t>
+      </w:r>
+      <w:r>
+        <w:rPr>
+          <w:rStyle w:val="FunctionTok"/>
+        </w:rPr>
+        <w:t xml:space="preserve">col_double</w:t>
+      </w:r>
+      <w:r>
+        <w:rPr>
+          <w:rStyle w:val="NormalTok"/>
+        </w:rPr>
+        <w:t xml:space="preserve">(),</w:t>
+      </w:r>
+      <w:r>
+        <w:br/>
+      </w:r>
+      <w:r>
+        <w:rPr>
+          <w:rStyle w:val="NormalTok"/>
+        </w:rPr>
+        <w:t xml:space="preserve">                               </w:t>
+      </w:r>
+      <w:r>
+        <w:rPr>
+          <w:rStyle w:val="AttributeTok"/>
+        </w:rPr>
+        <w:t xml:space="preserve">.default =</w:t>
+      </w:r>
+      <w:r>
+        <w:rPr>
+          <w:rStyle w:val="NormalTok"/>
+        </w:rPr>
+        <w:t xml:space="preserve"> </w:t>
+      </w:r>
+      <w:r>
+        <w:rPr>
+          <w:rStyle w:val="FunctionTok"/>
+        </w:rPr>
+        <w:t xml:space="preserve">col_factor</w:t>
+      </w:r>
+      <w:r>
+        <w:rPr>
+          <w:rStyle w:val="NormalTok"/>
+        </w:rPr>
+        <w:t xml:space="preserve">()))</w:t>
+      </w:r>
+      <w:r>
+        <w:br/>
+      </w:r>
+      <w:r>
+        <w:br/>
+      </w:r>
+      <w:r>
+        <w:rPr>
+          <w:rStyle w:val="CommentTok"/>
+        </w:rPr>
+        <w:t xml:space="preserve">#set female/other to reference level </w:t>
+      </w:r>
+      <w:r>
+        <w:br/>
+      </w:r>
+      <w:r>
+        <w:rPr>
+          <w:rStyle w:val="NormalTok"/>
+        </w:rPr>
+        <w:t xml:space="preserve">amertrends_clean </w:t>
+      </w:r>
+      <w:r>
+        <w:rPr>
+          <w:rStyle w:val="OtherTok"/>
+        </w:rPr>
+        <w:t xml:space="preserve">&lt;-</w:t>
+      </w:r>
+      <w:r>
+        <w:rPr>
+          <w:rStyle w:val="NormalTok"/>
+        </w:rPr>
+        <w:t xml:space="preserve"> amertrends_clean </w:t>
+      </w:r>
+      <w:r>
+        <w:rPr>
+          <w:rStyle w:val="SpecialCharTok"/>
+        </w:rPr>
+        <w:t xml:space="preserve">|&gt;</w:t>
+      </w:r>
+      <w:r>
+        <w:rPr>
+          <w:rStyle w:val="NormalTok"/>
+        </w:rPr>
+        <w:t xml:space="preserve"> </w:t>
+      </w:r>
+      <w:r>
+        <w:br/>
+      </w:r>
+      <w:r>
+        <w:rPr>
+          <w:rStyle w:val="NormalTok"/>
+        </w:rPr>
+        <w:t xml:space="preserve">  </w:t>
+      </w:r>
+      <w:r>
+        <w:rPr>
+          <w:rStyle w:val="FunctionTok"/>
+        </w:rPr>
+        <w:t xml:space="preserve">mutate</w:t>
+      </w:r>
+      <w:r>
+        <w:rPr>
+          <w:rStyle w:val="NormalTok"/>
+        </w:rPr>
+        <w:t xml:space="preserve">(</w:t>
+      </w:r>
+      <w:r>
+        <w:rPr>
+          <w:rStyle w:val="AttributeTok"/>
+        </w:rPr>
+        <w:t xml:space="preserve">gender2 =</w:t>
+      </w:r>
+      <w:r>
+        <w:rPr>
+          <w:rStyle w:val="NormalTok"/>
+        </w:rPr>
+        <w:t xml:space="preserve"> </w:t>
+      </w:r>
+      <w:r>
+        <w:rPr>
+          <w:rStyle w:val="FunctionTok"/>
+        </w:rPr>
+        <w:t xml:space="preserve">fct_relevel</w:t>
+      </w:r>
+      <w:r>
+        <w:rPr>
+          <w:rStyle w:val="NormalTok"/>
+        </w:rPr>
+        <w:t xml:space="preserve">(gender2, </w:t>
+      </w:r>
+      <w:r>
+        <w:rPr>
+          <w:rStyle w:val="StringTok"/>
+        </w:rPr>
+        <w:t xml:space="preserve">"Woman/Other"</w:t>
+      </w:r>
+      <w:r>
+        <w:rPr>
+          <w:rStyle w:val="NormalTok"/>
+        </w:rPr>
+        <w:t xml:space="preserve">))</w:t>
+      </w:r>
+      <w:r>
+        <w:br/>
+      </w:r>
+      <w:r>
+        <w:rPr>
+          <w:rStyle w:val="CommentTok"/>
+        </w:rPr>
+        <w:t xml:space="preserve">#check that the levels are right</w:t>
+      </w:r>
+      <w:r>
+        <w:br/>
+      </w:r>
+      <w:r>
+        <w:rPr>
+          <w:rStyle w:val="FunctionTok"/>
+        </w:rPr>
+        <w:t xml:space="preserve">levels</w:t>
+      </w:r>
+      <w:r>
+        <w:rPr>
+          <w:rStyle w:val="NormalTok"/>
+        </w:rPr>
+        <w:t xml:space="preserve">(amertrends_clean</w:t>
+      </w:r>
+      <w:r>
+        <w:rPr>
+          <w:rStyle w:val="SpecialCharTok"/>
+        </w:rPr>
+        <w:t xml:space="preserve">$</w:t>
+      </w:r>
+      <w:r>
+        <w:rPr>
+          <w:rStyle w:val="NormalTok"/>
+        </w:rPr>
+        <w:t xml:space="preserve">gender2)</w:t>
+      </w:r>
+    </w:p>
+    <w:p>
+      <w:pPr>
+        <w:pStyle w:val="SourceCode"/>
+      </w:pPr>
+      <w:r>
+        <w:rPr>
+          <w:rStyle w:val="VerbatimChar"/>
+        </w:rPr>
+        <w:t xml:space="preserve">## [1] "Woman/Other" "Man"</w:t>
+      </w:r>
+    </w:p>
+    <w:p>
+      <w:pPr>
+        <w:pStyle w:val="SourceCode"/>
+      </w:pPr>
+      <w:r>
+        <w:rPr>
+          <w:rStyle w:val="CommentTok"/>
+        </w:rPr>
+        <w:t xml:space="preserve">#set female/other to reference level </w:t>
+      </w:r>
+      <w:r>
+        <w:br/>
+      </w:r>
+      <w:r>
+        <w:rPr>
+          <w:rStyle w:val="NormalTok"/>
+        </w:rPr>
+        <w:t xml:space="preserve">amertrends_clean </w:t>
+      </w:r>
+      <w:r>
+        <w:rPr>
+          <w:rStyle w:val="OtherTok"/>
+        </w:rPr>
+        <w:t xml:space="preserve">&lt;-</w:t>
+      </w:r>
+      <w:r>
+        <w:rPr>
+          <w:rStyle w:val="NormalTok"/>
+        </w:rPr>
+        <w:t xml:space="preserve"> amertrends_clean </w:t>
+      </w:r>
+      <w:r>
+        <w:rPr>
+          <w:rStyle w:val="SpecialCharTok"/>
+        </w:rPr>
+        <w:t xml:space="preserve">|&gt;</w:t>
+      </w:r>
+      <w:r>
+        <w:rPr>
+          <w:rStyle w:val="NormalTok"/>
+        </w:rPr>
+        <w:t xml:space="preserve"> </w:t>
+      </w:r>
+      <w:r>
+        <w:br/>
+      </w:r>
+      <w:r>
+        <w:rPr>
+          <w:rStyle w:val="NormalTok"/>
+        </w:rPr>
+        <w:t xml:space="preserve">  </w:t>
+      </w:r>
+      <w:r>
+        <w:rPr>
+          <w:rStyle w:val="FunctionTok"/>
+        </w:rPr>
+        <w:t xml:space="preserve">mutate</w:t>
+      </w:r>
+      <w:r>
+        <w:rPr>
+          <w:rStyle w:val="NormalTok"/>
+        </w:rPr>
+        <w:t xml:space="preserve">(</w:t>
+      </w:r>
+      <w:r>
+        <w:rPr>
+          <w:rStyle w:val="AttributeTok"/>
+        </w:rPr>
+        <w:t xml:space="preserve">econ_percep =</w:t>
+      </w:r>
+      <w:r>
+        <w:rPr>
+          <w:rStyle w:val="NormalTok"/>
+        </w:rPr>
+        <w:t xml:space="preserve"> </w:t>
+      </w:r>
+      <w:r>
+        <w:rPr>
+          <w:rStyle w:val="FunctionTok"/>
+        </w:rPr>
+        <w:t xml:space="preserve">fct_relevel</w:t>
+      </w:r>
+      <w:r>
+        <w:rPr>
+          <w:rStyle w:val="NormalTok"/>
+        </w:rPr>
+        <w:t xml:space="preserve">(econ_percep, </w:t>
+      </w:r>
+      <w:r>
+        <w:rPr>
+          <w:rStyle w:val="StringTok"/>
+        </w:rPr>
+        <w:t xml:space="preserve">"Good"</w:t>
+      </w:r>
+      <w:r>
+        <w:rPr>
+          <w:rStyle w:val="NormalTok"/>
+        </w:rPr>
+        <w:t xml:space="preserve">))</w:t>
+      </w:r>
+      <w:r>
+        <w:br/>
+      </w:r>
+      <w:r>
+        <w:rPr>
+          <w:rStyle w:val="CommentTok"/>
+        </w:rPr>
+        <w:t xml:space="preserve">#check that the levels are right</w:t>
+      </w:r>
+      <w:r>
+        <w:br/>
+      </w:r>
+      <w:r>
+        <w:rPr>
+          <w:rStyle w:val="FunctionTok"/>
+        </w:rPr>
+        <w:t xml:space="preserve">levels</w:t>
+      </w:r>
+      <w:r>
+        <w:rPr>
+          <w:rStyle w:val="NormalTok"/>
+        </w:rPr>
+        <w:t xml:space="preserve">(amertrends_clean</w:t>
+      </w:r>
+      <w:r>
+        <w:rPr>
+          <w:rStyle w:val="SpecialCharTok"/>
+        </w:rPr>
+        <w:t xml:space="preserve">$</w:t>
+      </w:r>
+      <w:r>
+        <w:rPr>
+          <w:rStyle w:val="NormalTok"/>
+        </w:rPr>
+        <w:t xml:space="preserve">econ_percep)</w:t>
+      </w:r>
+    </w:p>
+    <w:p>
+      <w:pPr>
+        <w:pStyle w:val="SourceCode"/>
+      </w:pPr>
+      <w:r>
+        <w:rPr>
+          <w:rStyle w:val="VerbatimChar"/>
+        </w:rPr>
+        <w:t xml:space="preserve">## [1] "Good" "Bad"</w:t>
       </w:r>
     </w:p>
     <w:bookmarkEnd w:id="64"/>
@@ -14565,7 +15216,7 @@
         <w:rPr>
           <w:rStyle w:val="NormalTok"/>
         </w:rPr>
-        <w:t xml:space="preserve">(gender) </w:t>
+        <w:t xml:space="preserve">(gender2) </w:t>
       </w:r>
       <w:r>
         <w:rPr>
@@ -15494,7 +16145,7 @@
         <w:rPr>
           <w:rStyle w:val="NormalTok"/>
         </w:rPr>
-        <w:t xml:space="preserve">(gender) </w:t>
+        <w:t xml:space="preserve">(gender2) </w:t>
       </w:r>
       <w:r>
         <w:rPr>

</xml_diff>

<commit_message>
fixed model and tables, preparing to fix conclusion next
</commit_message>
<xml_diff>
--- a/full_draft.docx
+++ b/full_draft.docx
@@ -821,378 +821,363 @@
       <w:r>
         <w:t xml:space="preserve">The final log odds model is as follows:</w:t>
       </w:r>
-      <w:r>
-        <w:t xml:space="preserve"> </w:t>
-      </w:r>
-      <m:oMath>
-        <m:r>
-          <m:t>l</m:t>
-        </m:r>
-        <m:r>
-          <m:t>n</m:t>
-        </m:r>
-        <m:d>
-          <m:dPr>
-            <m:begChr m:val="("/>
-            <m:endChr m:val=")"/>
-            <m:sepChr m:val=""/>
-            <m:grow/>
-          </m:dPr>
-          <m:e>
-            <m:r>
-              <m:t>p</m:t>
-            </m:r>
-            <m:d>
-              <m:dPr>
-                <m:begChr m:val="("/>
-                <m:endChr m:val=")"/>
-                <m:sepChr m:val=""/>
-                <m:grow/>
-              </m:dPr>
-              <m:e>
-                <m:r>
-                  <m:t>x</m:t>
-                </m:r>
-              </m:e>
-            </m:d>
-            <m:r>
-              <m:rPr>
-                <m:sty m:val="p"/>
-              </m:rPr>
-              <m:t>/</m:t>
-            </m:r>
-            <m:r>
-              <m:t>1</m:t>
-            </m:r>
-            <m:r>
-              <m:rPr>
-                <m:sty m:val="p"/>
-              </m:rPr>
-              <m:t>−</m:t>
-            </m:r>
-            <m:r>
-              <m:t>p</m:t>
-            </m:r>
-            <m:d>
-              <m:dPr>
-                <m:begChr m:val="("/>
-                <m:endChr m:val=")"/>
-                <m:sepChr m:val=""/>
-                <m:grow/>
-              </m:dPr>
-              <m:e>
-                <m:r>
-                  <m:t>x</m:t>
-                </m:r>
-              </m:e>
-            </m:d>
-          </m:e>
-        </m:d>
-        <m:r>
-          <m:rPr>
-            <m:sty m:val="p"/>
-          </m:rPr>
-          <m:t>=</m:t>
-        </m:r>
-        <m:r>
-          <m:rPr>
-            <m:sty m:val="p"/>
-          </m:rPr>
-          <m:t>−</m:t>
-        </m:r>
-        <m:r>
-          <m:t>0.57324</m:t>
-        </m:r>
-        <m:r>
-          <m:rPr>
-            <m:sty m:val="p"/>
-          </m:rPr>
-          <m:t>+</m:t>
-        </m:r>
-        <m:r>
-          <m:t>0.04294</m:t>
-        </m:r>
-        <m:sSub>
-          <m:e>
-            <m:r>
-              <m:t>x</m:t>
-            </m:r>
-          </m:e>
-          <m:sub>
-            <m:r>
-              <m:t>1</m:t>
-            </m:r>
-          </m:sub>
-        </m:sSub>
-        <m:r>
-          <m:rPr>
-            <m:sty m:val="p"/>
-          </m:rPr>
-          <m:t>+</m:t>
-        </m:r>
-        <m:r>
-          <m:t>0.02412</m:t>
-        </m:r>
-        <m:sSub>
-          <m:e>
-            <m:r>
-              <m:t>x</m:t>
-            </m:r>
-          </m:e>
-          <m:sub>
-            <m:r>
-              <m:t>2</m:t>
-            </m:r>
-          </m:sub>
-        </m:sSub>
-        <m:r>
-          <m:rPr>
-            <m:sty m:val="p"/>
-          </m:rPr>
-          <m:t>+</m:t>
-        </m:r>
-        <m:r>
-          <m:t>0.44557</m:t>
-        </m:r>
-        <m:sSub>
-          <m:e>
-            <m:r>
-              <m:t>x</m:t>
-            </m:r>
-          </m:e>
-          <m:sub>
-            <m:r>
-              <m:t>3</m:t>
-            </m:r>
-          </m:sub>
-        </m:sSub>
-        <m:r>
-          <m:rPr>
-            <m:sty m:val="p"/>
-          </m:rPr>
-          <m:t>−</m:t>
-        </m:r>
-        <m:r>
-          <m:t>0.02921</m:t>
-        </m:r>
-        <m:sSub>
-          <m:e>
-            <m:r>
-              <m:t>x</m:t>
-            </m:r>
-          </m:e>
-          <m:sub>
-            <m:r>
-              <m:t>4</m:t>
-            </m:r>
-          </m:sub>
-        </m:sSub>
-        <m:r>
-          <m:rPr>
-            <m:sty m:val="p"/>
-          </m:rPr>
-          <m:t>+</m:t>
-        </m:r>
-        <m:r>
-          <m:t>0.22214</m:t>
-        </m:r>
-        <m:sSub>
-          <m:e>
-            <m:r>
-              <m:t>x</m:t>
-            </m:r>
-          </m:e>
-          <m:sub>
-            <m:r>
-              <m:t>5</m:t>
-            </m:r>
-          </m:sub>
-        </m:sSub>
-        <m:r>
-          <m:rPr>
-            <m:sty m:val="p"/>
-          </m:rPr>
-          <m:t>−</m:t>
-        </m:r>
-        <m:r>
-          <m:t>0.58883</m:t>
-        </m:r>
-        <m:sSub>
-          <m:e>
-            <m:r>
-              <m:t>x</m:t>
-            </m:r>
-          </m:e>
-          <m:sub>
-            <m:r>
-              <m:t>6</m:t>
-            </m:r>
-          </m:sub>
-        </m:sSub>
-        <m:r>
-          <m:rPr>
-            <m:sty m:val="p"/>
-          </m:rPr>
-          <m:t>−</m:t>
-        </m:r>
-        <m:r>
-          <m:t>0.06985</m:t>
-        </m:r>
-        <m:sSub>
-          <m:e>
-            <m:r>
-              <m:t>x</m:t>
-            </m:r>
-          </m:e>
-          <m:sub>
-            <m:r>
-              <m:t>7</m:t>
-            </m:r>
-          </m:sub>
-        </m:sSub>
-        <m:r>
-          <m:rPr>
-            <m:sty m:val="p"/>
-          </m:rPr>
-          <m:t>+</m:t>
-        </m:r>
-        <m:r>
-          <m:t>0.42960</m:t>
-        </m:r>
-        <m:sSub>
-          <m:e>
-            <m:r>
-              <m:t>x</m:t>
-            </m:r>
-          </m:e>
-          <m:sub>
-            <m:r>
-              <m:t>8</m:t>
-            </m:r>
-          </m:sub>
-        </m:sSub>
-        <m:r>
-          <m:rPr>
-            <m:sty m:val="p"/>
-          </m:rPr>
-          <m:t>−</m:t>
-        </m:r>
-        <m:r>
-          <m:t>0.69719</m:t>
-        </m:r>
-        <m:sSub>
-          <m:e>
-            <m:r>
-              <m:t>x</m:t>
-            </m:r>
-          </m:e>
-          <m:sub>
-            <m:r>
-              <m:t>9</m:t>
-            </m:r>
-          </m:sub>
-        </m:sSub>
-        <m:r>
-          <m:rPr>
-            <m:sty m:val="p"/>
-          </m:rPr>
-          <m:t>+</m:t>
-        </m:r>
-        <m:r>
-          <m:rPr>
-            <m:sty m:val="p"/>
-          </m:rPr>
-          <m:t>−</m:t>
-        </m:r>
-        <m:r>
-          <m:t>1.26958</m:t>
-        </m:r>
-        <m:sSub>
-          <m:e>
-            <m:r>
-              <m:t>x</m:t>
-            </m:r>
-          </m:e>
-          <m:sub>
-            <m:r>
-              <m:t>10</m:t>
-            </m:r>
-          </m:sub>
-        </m:sSub>
-        <m:r>
-          <m:rPr>
-            <m:sty m:val="p"/>
-          </m:rPr>
-          <m:t>+</m:t>
-        </m:r>
-        <m:r>
-          <m:t>0.04836</m:t>
-        </m:r>
-        <m:sSub>
-          <m:e>
-            <m:r>
-              <m:t>x</m:t>
-            </m:r>
-          </m:e>
-          <m:sub>
-            <m:r>
-              <m:t>7</m:t>
-            </m:r>
-          </m:sub>
-        </m:sSub>
-        <m:sSub>
-          <m:e>
-            <m:r>
-              <m:t>x</m:t>
-            </m:r>
-          </m:e>
-          <m:sub>
-            <m:r>
-              <m:t>1</m:t>
-            </m:r>
-          </m:sub>
-        </m:sSub>
-        <m:r>
-          <m:rPr>
-            <m:sty m:val="p"/>
-          </m:rPr>
-          <m:t>−</m:t>
-        </m:r>
-        <m:r>
-          <m:t>0.08469</m:t>
-        </m:r>
-        <m:sSub>
-          <m:e>
-            <m:r>
-              <m:t>x</m:t>
-            </m:r>
-          </m:e>
-          <m:sub>
-            <m:r>
-              <m:t>11</m:t>
-            </m:r>
-          </m:sub>
-        </m:sSub>
-        <m:sSub>
-          <m:e>
-            <m:r>
-              <m:t>x</m:t>
-            </m:r>
-          </m:e>
-          <m:sub>
-            <m:r>
-              <m:t>1</m:t>
-            </m:r>
-          </m:sub>
-        </m:sSub>
-      </m:oMath>
-      <w:r>
-        <w:t xml:space="preserve"> </w:t>
-      </w:r>
+    </w:p>
+    <w:p>
+      <w:pPr>
+        <w:pStyle w:val="BodyText"/>
+      </w:pPr>
+      <m:oMathPara>
+        <m:oMathParaPr>
+          <m:jc m:val="center"/>
+        </m:oMathParaPr>
+        <m:oMath>
+          <m:r>
+            <m:rPr>
+              <m:sty m:val="p"/>
+            </m:rPr>
+            <m:t>ln</m:t>
+          </m:r>
+          <m:d>
+            <m:dPr>
+              <m:begChr m:val="("/>
+              <m:endChr m:val=")"/>
+              <m:sepChr m:val=""/>
+              <m:grow/>
+            </m:dPr>
+            <m:e>
+              <m:f>
+                <m:fPr>
+                  <m:type m:val="bar"/>
+                </m:fPr>
+                <m:num>
+                  <m:r>
+                    <m:t>p</m:t>
+                  </m:r>
+                  <m:d>
+                    <m:dPr>
+                      <m:begChr m:val="("/>
+                      <m:endChr m:val=")"/>
+                      <m:sepChr m:val=""/>
+                      <m:grow/>
+                    </m:dPr>
+                    <m:e>
+                      <m:r>
+                        <m:t>x</m:t>
+                      </m:r>
+                    </m:e>
+                  </m:d>
+                </m:num>
+                <m:den>
+                  <m:r>
+                    <m:t>1</m:t>
+                  </m:r>
+                  <m:r>
+                    <m:rPr>
+                      <m:sty m:val="p"/>
+                    </m:rPr>
+                    <m:t>−</m:t>
+                  </m:r>
+                  <m:r>
+                    <m:t>p</m:t>
+                  </m:r>
+                  <m:d>
+                    <m:dPr>
+                      <m:begChr m:val="("/>
+                      <m:endChr m:val=")"/>
+                      <m:sepChr m:val=""/>
+                      <m:grow/>
+                    </m:dPr>
+                    <m:e>
+                      <m:r>
+                        <m:t>x</m:t>
+                      </m:r>
+                    </m:e>
+                  </m:d>
+                </m:den>
+              </m:f>
+            </m:e>
+          </m:d>
+          <m:r>
+            <m:rPr>
+              <m:sty m:val="p"/>
+            </m:rPr>
+            <m:t>=</m:t>
+          </m:r>
+          <m:r>
+            <m:rPr>
+              <m:sty m:val="p"/>
+            </m:rPr>
+            <m:t>−</m:t>
+          </m:r>
+          <m:r>
+            <m:t>0.08683</m:t>
+          </m:r>
+          <m:r>
+            <m:rPr>
+              <m:sty m:val="p"/>
+            </m:rPr>
+            <m:t>−</m:t>
+          </m:r>
+          <m:r>
+            <m:t>0.04188</m:t>
+          </m:r>
+          <m:sSub>
+            <m:e>
+              <m:r>
+                <m:t>x</m:t>
+              </m:r>
+            </m:e>
+            <m:sub>
+              <m:r>
+                <m:t>1</m:t>
+              </m:r>
+            </m:sub>
+          </m:sSub>
+          <m:r>
+            <m:rPr>
+              <m:sty m:val="p"/>
+            </m:rPr>
+            <m:t>−</m:t>
+          </m:r>
+          <m:r>
+            <m:t>0.02526</m:t>
+          </m:r>
+          <m:sSub>
+            <m:e>
+              <m:r>
+                <m:t>x</m:t>
+              </m:r>
+            </m:e>
+            <m:sub>
+              <m:r>
+                <m:t>2</m:t>
+              </m:r>
+            </m:sub>
+          </m:sSub>
+          <m:r>
+            <m:rPr>
+              <m:sty m:val="p"/>
+            </m:rPr>
+            <m:t>+</m:t>
+          </m:r>
+          <m:r>
+            <m:t>0.44460</m:t>
+          </m:r>
+          <m:sSub>
+            <m:e>
+              <m:r>
+                <m:t>x</m:t>
+              </m:r>
+            </m:e>
+            <m:sub>
+              <m:r>
+                <m:t>3</m:t>
+              </m:r>
+            </m:sub>
+          </m:sSub>
+          <m:r>
+            <m:rPr>
+              <m:sty m:val="p"/>
+            </m:rPr>
+            <m:t>+</m:t>
+          </m:r>
+          <m:r>
+            <m:t>0.21556</m:t>
+          </m:r>
+          <m:sSub>
+            <m:e>
+              <m:r>
+                <m:t>x</m:t>
+              </m:r>
+            </m:e>
+            <m:sub>
+              <m:r>
+                <m:t>4</m:t>
+              </m:r>
+            </m:sub>
+          </m:sSub>
+          <m:r>
+            <m:rPr>
+              <m:sty m:val="p"/>
+            </m:rPr>
+            <m:t>+</m:t>
+          </m:r>
+          <m:r>
+            <m:t>0.58948</m:t>
+          </m:r>
+          <m:sSub>
+            <m:e>
+              <m:r>
+                <m:t>x</m:t>
+              </m:r>
+            </m:e>
+            <m:sub>
+              <m:r>
+                <m:t>5</m:t>
+              </m:r>
+            </m:sub>
+          </m:sSub>
+          <m:r>
+            <m:rPr>
+              <m:sty m:val="p"/>
+            </m:rPr>
+            <m:t>−</m:t>
+          </m:r>
+          <m:r>
+            <m:t>0.42943</m:t>
+          </m:r>
+          <m:sSub>
+            <m:e>
+              <m:r>
+                <m:t>x</m:t>
+              </m:r>
+            </m:e>
+            <m:sub>
+              <m:r>
+                <m:t>6</m:t>
+              </m:r>
+            </m:sub>
+          </m:sSub>
+          <m:r>
+            <m:rPr>
+              <m:sty m:val="p"/>
+            </m:rPr>
+            <m:t>+</m:t>
+          </m:r>
+          <m:r>
+            <m:t>0.07835</m:t>
+          </m:r>
+          <m:sSub>
+            <m:e>
+              <m:r>
+                <m:t>x</m:t>
+              </m:r>
+            </m:e>
+            <m:sub>
+              <m:r>
+                <m:t>7</m:t>
+              </m:r>
+            </m:sub>
+          </m:sSub>
+          <m:r>
+            <m:rPr>
+              <m:sty m:val="p"/>
+            </m:rPr>
+            <m:t>+</m:t>
+          </m:r>
+          <m:r>
+            <m:t>0.69938</m:t>
+          </m:r>
+          <m:sSub>
+            <m:e>
+              <m:r>
+                <m:t>x</m:t>
+              </m:r>
+            </m:e>
+            <m:sub>
+              <m:r>
+                <m:t>8</m:t>
+              </m:r>
+            </m:sub>
+          </m:sSub>
+          <m:r>
+            <m:rPr>
+              <m:sty m:val="p"/>
+            </m:rPr>
+            <m:t>+</m:t>
+          </m:r>
+          <m:r>
+            <m:t>1.26926</m:t>
+          </m:r>
+          <m:sSub>
+            <m:e>
+              <m:r>
+                <m:t>x</m:t>
+              </m:r>
+            </m:e>
+            <m:sub>
+              <m:r>
+                <m:t>9</m:t>
+              </m:r>
+            </m:sub>
+          </m:sSub>
+          <m:r>
+            <m:rPr>
+              <m:sty m:val="p"/>
+            </m:rPr>
+            <m:t>+</m:t>
+          </m:r>
+          <m:r>
+            <m:t>0.06374</m:t>
+          </m:r>
+          <m:sSub>
+            <m:e>
+              <m:r>
+                <m:t>x</m:t>
+              </m:r>
+            </m:e>
+            <m:sub>
+              <m:r>
+                <m:t>7</m:t>
+              </m:r>
+            </m:sub>
+          </m:sSub>
+          <m:sSub>
+            <m:e>
+              <m:r>
+                <m:t>x</m:t>
+              </m:r>
+            </m:e>
+            <m:sub>
+              <m:r>
+                <m:t>1</m:t>
+              </m:r>
+            </m:sub>
+          </m:sSub>
+          <m:r>
+            <m:rPr>
+              <m:sty m:val="p"/>
+            </m:rPr>
+            <m:t>−</m:t>
+          </m:r>
+          <m:r>
+            <m:t>0.05098</m:t>
+          </m:r>
+          <m:sSub>
+            <m:e>
+              <m:r>
+                <m:t>x</m:t>
+              </m:r>
+            </m:e>
+            <m:sub>
+              <m:r>
+                <m:t>10</m:t>
+              </m:r>
+            </m:sub>
+          </m:sSub>
+          <m:sSub>
+            <m:e>
+              <m:r>
+                <m:t>x</m:t>
+              </m:r>
+            </m:e>
+            <m:sub>
+              <m:r>
+                <m:t>1</m:t>
+              </m:r>
+            </m:sub>
+          </m:sSub>
+        </m:oMath>
+      </m:oMathPara>
+    </w:p>
+    <w:p>
+      <w:pPr>
+        <w:pStyle w:val="FirstParagraph"/>
+      </w:pPr>
       <w:r>
         <w:drawing>
           <wp:inline>
-            <wp:extent cx="5943600" cy="3426135"/>
+            <wp:extent cx="5943600" cy="3216006"/>
             <wp:effectExtent b="0" l="0" r="0" t="0"/>
             <wp:docPr descr="Table1" title="" id="37" name="Picture"/>
             <a:graphic>
@@ -1213,7 +1198,7 @@
                   <pic:spPr bwMode="auto">
                     <a:xfrm>
                       <a:off x="0" y="0"/>
-                      <a:ext cx="5943600" cy="3426135"/>
+                      <a:ext cx="5943600" cy="3216006"/>
                     </a:xfrm>
                     <a:prstGeom prst="rect">
                       <a:avLst/>
@@ -1264,7 +1249,7 @@
         <w:pStyle w:val="BodyText"/>
       </w:pPr>
       <w:r>
-        <w:t xml:space="preserve">Based on the model, we can predict the following. When all other variables are held constant, the odds of autocratic support are 1.56138 times higher when perceiving the economy as good compared to bad, which contradicts our expectations. White individuals odds of autocratic support are 0.5549762 times that of non-white individuals, indicating that whites are less likely to express autocratic support, again contradicting our expectations. Finally, middle and upper income individuals’ odds of autocratic support are respectively 0.4979827 and 0.2809496 times those for lower income individuals, indicating that being lower income increases the probability of autocratic support, when all other variables are held constant.</w:t>
+        <w:t xml:space="preserve">Based on the model, we can predict the following. When all other variables are held constant, the odds of autocratic support are 1.56138 times higher when perceiving the economy as good compared to bad, which contradicts our expectations. White individuals’ odds of autocratic support are 0.5549762 times that of non-white individuals, indicating that whites are less likely to express autocratic support, again contradicting our expectations. Finally, middle and upper income individuals’ odds of autocratic support are respectively 0.4979827 and 0.2809496 times those for lower income individuals, indicating that being lower income increases the probability of autocratic support, when all other variables are held constant.</w:t>
       </w:r>
     </w:p>
     <w:p>
@@ -12335,6 +12320,39 @@
         <w:rPr>
           <w:rStyle w:val="AttributeTok"/>
         </w:rPr>
+        <w:t xml:space="preserve">sm_freq =</w:t>
+      </w:r>
+      <w:r>
+        <w:rPr>
+          <w:rStyle w:val="NormalTok"/>
+        </w:rPr>
+        <w:t xml:space="preserve"> </w:t>
+      </w:r>
+      <w:r>
+        <w:rPr>
+          <w:rStyle w:val="FunctionTok"/>
+        </w:rPr>
+        <w:t xml:space="preserve">col_double</w:t>
+      </w:r>
+      <w:r>
+        <w:rPr>
+          <w:rStyle w:val="NormalTok"/>
+        </w:rPr>
+        <w:t xml:space="preserve">(),</w:t>
+      </w:r>
+      <w:r>
+        <w:br/>
+      </w:r>
+      <w:r>
+        <w:rPr>
+          <w:rStyle w:val="NormalTok"/>
+        </w:rPr>
+        <w:t xml:space="preserve">                               </w:t>
+      </w:r>
+      <w:r>
+        <w:rPr>
+          <w:rStyle w:val="AttributeTok"/>
+        </w:rPr>
         <w:t xml:space="preserve">.default =</w:t>
       </w:r>
       <w:r>
@@ -12365,7 +12383,19 @@
         <w:rPr>
           <w:rStyle w:val="CommentTok"/>
         </w:rPr>
-        <w:t xml:space="preserve">#set female/other to reference level </w:t>
+        <w:t xml:space="preserve">#now all the releveling is messed up, so we need to do it again to ensure the correct reference levels are in the model</w:t>
+      </w:r>
+      <w:r>
+        <w:br/>
+      </w:r>
+      <w:r>
+        <w:br/>
+      </w:r>
+      <w:r>
+        <w:rPr>
+          <w:rStyle w:val="CommentTok"/>
+        </w:rPr>
+        <w:t xml:space="preserve">#set female/other to reference level for gender2</w:t>
       </w:r>
       <w:r>
         <w:br/>
@@ -12513,7 +12543,7 @@
         <w:rPr>
           <w:rStyle w:val="CommentTok"/>
         </w:rPr>
-        <w:t xml:space="preserve">#set female/other to reference level </w:t>
+        <w:t xml:space="preserve">#set good to reference level for econ_percep</w:t>
       </w:r>
       <w:r>
         <w:br/>
@@ -12651,6 +12681,459 @@
           <w:rStyle w:val="VerbatimChar"/>
         </w:rPr>
         <w:t xml:space="preserve">## [1] "Good" "Bad"</w:t>
+      </w:r>
+    </w:p>
+    <w:p>
+      <w:pPr>
+        <w:pStyle w:val="SourceCode"/>
+      </w:pPr>
+      <w:r>
+        <w:rPr>
+          <w:rStyle w:val="CommentTok"/>
+        </w:rPr>
+        <w:t xml:space="preserve">#set democrat to ref level for pol_lean</w:t>
+      </w:r>
+      <w:r>
+        <w:br/>
+      </w:r>
+      <w:r>
+        <w:rPr>
+          <w:rStyle w:val="NormalTok"/>
+        </w:rPr>
+        <w:t xml:space="preserve">amertrends_clean </w:t>
+      </w:r>
+      <w:r>
+        <w:rPr>
+          <w:rStyle w:val="OtherTok"/>
+        </w:rPr>
+        <w:t xml:space="preserve">&lt;-</w:t>
+      </w:r>
+      <w:r>
+        <w:rPr>
+          <w:rStyle w:val="NormalTok"/>
+        </w:rPr>
+        <w:t xml:space="preserve"> amertrends_clean </w:t>
+      </w:r>
+      <w:r>
+        <w:rPr>
+          <w:rStyle w:val="SpecialCharTok"/>
+        </w:rPr>
+        <w:t xml:space="preserve">|&gt;</w:t>
+      </w:r>
+      <w:r>
+        <w:rPr>
+          <w:rStyle w:val="NormalTok"/>
+        </w:rPr>
+        <w:t xml:space="preserve"> </w:t>
+      </w:r>
+      <w:r>
+        <w:br/>
+      </w:r>
+      <w:r>
+        <w:rPr>
+          <w:rStyle w:val="NormalTok"/>
+        </w:rPr>
+        <w:t xml:space="preserve">  </w:t>
+      </w:r>
+      <w:r>
+        <w:rPr>
+          <w:rStyle w:val="FunctionTok"/>
+        </w:rPr>
+        <w:t xml:space="preserve">mutate</w:t>
+      </w:r>
+      <w:r>
+        <w:rPr>
+          <w:rStyle w:val="NormalTok"/>
+        </w:rPr>
+        <w:t xml:space="preserve">(</w:t>
+      </w:r>
+      <w:r>
+        <w:rPr>
+          <w:rStyle w:val="AttributeTok"/>
+        </w:rPr>
+        <w:t xml:space="preserve">pol_lean =</w:t>
+      </w:r>
+      <w:r>
+        <w:rPr>
+          <w:rStyle w:val="NormalTok"/>
+        </w:rPr>
+        <w:t xml:space="preserve"> </w:t>
+      </w:r>
+      <w:r>
+        <w:rPr>
+          <w:rStyle w:val="FunctionTok"/>
+        </w:rPr>
+        <w:t xml:space="preserve">fct_relevel</w:t>
+      </w:r>
+      <w:r>
+        <w:rPr>
+          <w:rStyle w:val="NormalTok"/>
+        </w:rPr>
+        <w:t xml:space="preserve">(pol_lean, </w:t>
+      </w:r>
+      <w:r>
+        <w:rPr>
+          <w:rStyle w:val="StringTok"/>
+        </w:rPr>
+        <w:t xml:space="preserve">"Democrat, or leans Democrat"</w:t>
+      </w:r>
+      <w:r>
+        <w:rPr>
+          <w:rStyle w:val="NormalTok"/>
+        </w:rPr>
+        <w:t xml:space="preserve">))</w:t>
+      </w:r>
+      <w:r>
+        <w:br/>
+      </w:r>
+      <w:r>
+        <w:rPr>
+          <w:rStyle w:val="CommentTok"/>
+        </w:rPr>
+        <w:t xml:space="preserve">#check that the levels are right</w:t>
+      </w:r>
+      <w:r>
+        <w:br/>
+      </w:r>
+      <w:r>
+        <w:rPr>
+          <w:rStyle w:val="FunctionTok"/>
+        </w:rPr>
+        <w:t xml:space="preserve">levels</w:t>
+      </w:r>
+      <w:r>
+        <w:rPr>
+          <w:rStyle w:val="NormalTok"/>
+        </w:rPr>
+        <w:t xml:space="preserve">(amertrends_clean</w:t>
+      </w:r>
+      <w:r>
+        <w:rPr>
+          <w:rStyle w:val="SpecialCharTok"/>
+        </w:rPr>
+        <w:t xml:space="preserve">$</w:t>
+      </w:r>
+      <w:r>
+        <w:rPr>
+          <w:rStyle w:val="NormalTok"/>
+        </w:rPr>
+        <w:t xml:space="preserve">pol_lean)</w:t>
+      </w:r>
+    </w:p>
+    <w:p>
+      <w:pPr>
+        <w:pStyle w:val="SourceCode"/>
+      </w:pPr>
+      <w:r>
+        <w:rPr>
+          <w:rStyle w:val="VerbatimChar"/>
+        </w:rPr>
+        <w:t xml:space="preserve">## [1] "Democrat, or leans Democrat"     "Republican, or leans Republican"</w:t>
+      </w:r>
+      <w:r>
+        <w:br/>
+      </w:r>
+      <w:r>
+        <w:rPr>
+          <w:rStyle w:val="VerbatimChar"/>
+        </w:rPr>
+        <w:t xml:space="preserve">## [3] "Other"</w:t>
+      </w:r>
+    </w:p>
+    <w:p>
+      <w:pPr>
+        <w:pStyle w:val="SourceCode"/>
+      </w:pPr>
+      <w:r>
+        <w:rPr>
+          <w:rStyle w:val="CommentTok"/>
+        </w:rPr>
+        <w:t xml:space="preserve">#set low income to ref level for income</w:t>
+      </w:r>
+      <w:r>
+        <w:br/>
+      </w:r>
+      <w:r>
+        <w:rPr>
+          <w:rStyle w:val="NormalTok"/>
+        </w:rPr>
+        <w:t xml:space="preserve">amertrends_clean </w:t>
+      </w:r>
+      <w:r>
+        <w:rPr>
+          <w:rStyle w:val="OtherTok"/>
+        </w:rPr>
+        <w:t xml:space="preserve">&lt;-</w:t>
+      </w:r>
+      <w:r>
+        <w:rPr>
+          <w:rStyle w:val="NormalTok"/>
+        </w:rPr>
+        <w:t xml:space="preserve"> amertrends_clean </w:t>
+      </w:r>
+      <w:r>
+        <w:rPr>
+          <w:rStyle w:val="SpecialCharTok"/>
+        </w:rPr>
+        <w:t xml:space="preserve">|&gt;</w:t>
+      </w:r>
+      <w:r>
+        <w:rPr>
+          <w:rStyle w:val="NormalTok"/>
+        </w:rPr>
+        <w:t xml:space="preserve"> </w:t>
+      </w:r>
+      <w:r>
+        <w:br/>
+      </w:r>
+      <w:r>
+        <w:rPr>
+          <w:rStyle w:val="NormalTok"/>
+        </w:rPr>
+        <w:t xml:space="preserve">  </w:t>
+      </w:r>
+      <w:r>
+        <w:rPr>
+          <w:rStyle w:val="FunctionTok"/>
+        </w:rPr>
+        <w:t xml:space="preserve">mutate</w:t>
+      </w:r>
+      <w:r>
+        <w:rPr>
+          <w:rStyle w:val="NormalTok"/>
+        </w:rPr>
+        <w:t xml:space="preserve">(</w:t>
+      </w:r>
+      <w:r>
+        <w:rPr>
+          <w:rStyle w:val="AttributeTok"/>
+        </w:rPr>
+        <w:t xml:space="preserve">income =</w:t>
+      </w:r>
+      <w:r>
+        <w:rPr>
+          <w:rStyle w:val="NormalTok"/>
+        </w:rPr>
+        <w:t xml:space="preserve"> </w:t>
+      </w:r>
+      <w:r>
+        <w:rPr>
+          <w:rStyle w:val="FunctionTok"/>
+        </w:rPr>
+        <w:t xml:space="preserve">fct_relevel</w:t>
+      </w:r>
+      <w:r>
+        <w:rPr>
+          <w:rStyle w:val="NormalTok"/>
+        </w:rPr>
+        <w:t xml:space="preserve">(income, </w:t>
+      </w:r>
+      <w:r>
+        <w:rPr>
+          <w:rStyle w:val="StringTok"/>
+        </w:rPr>
+        <w:t xml:space="preserve">"Lower income"</w:t>
+      </w:r>
+      <w:r>
+        <w:rPr>
+          <w:rStyle w:val="NormalTok"/>
+        </w:rPr>
+        <w:t xml:space="preserve">))</w:t>
+      </w:r>
+      <w:r>
+        <w:br/>
+      </w:r>
+      <w:r>
+        <w:rPr>
+          <w:rStyle w:val="CommentTok"/>
+        </w:rPr>
+        <w:t xml:space="preserve">#check that the levels are right</w:t>
+      </w:r>
+      <w:r>
+        <w:br/>
+      </w:r>
+      <w:r>
+        <w:rPr>
+          <w:rStyle w:val="FunctionTok"/>
+        </w:rPr>
+        <w:t xml:space="preserve">levels</w:t>
+      </w:r>
+      <w:r>
+        <w:rPr>
+          <w:rStyle w:val="NormalTok"/>
+        </w:rPr>
+        <w:t xml:space="preserve">(amertrends_clean</w:t>
+      </w:r>
+      <w:r>
+        <w:rPr>
+          <w:rStyle w:val="SpecialCharTok"/>
+        </w:rPr>
+        <w:t xml:space="preserve">$</w:t>
+      </w:r>
+      <w:r>
+        <w:rPr>
+          <w:rStyle w:val="NormalTok"/>
+        </w:rPr>
+        <w:t xml:space="preserve">income)</w:t>
+      </w:r>
+    </w:p>
+    <w:p>
+      <w:pPr>
+        <w:pStyle w:val="SourceCode"/>
+      </w:pPr>
+      <w:r>
+        <w:rPr>
+          <w:rStyle w:val="VerbatimChar"/>
+        </w:rPr>
+        <w:t xml:space="preserve">## [1] "Lower income"  "Middle income" "Upper income"</w:t>
+      </w:r>
+    </w:p>
+    <w:p>
+      <w:pPr>
+        <w:pStyle w:val="SourceCode"/>
+      </w:pPr>
+      <w:r>
+        <w:rPr>
+          <w:rStyle w:val="CommentTok"/>
+        </w:rPr>
+        <w:t xml:space="preserve">#set non-white to reference level for race</w:t>
+      </w:r>
+      <w:r>
+        <w:br/>
+      </w:r>
+      <w:r>
+        <w:rPr>
+          <w:rStyle w:val="NormalTok"/>
+        </w:rPr>
+        <w:t xml:space="preserve">amertrends_clean </w:t>
+      </w:r>
+      <w:r>
+        <w:rPr>
+          <w:rStyle w:val="OtherTok"/>
+        </w:rPr>
+        <w:t xml:space="preserve">&lt;-</w:t>
+      </w:r>
+      <w:r>
+        <w:rPr>
+          <w:rStyle w:val="NormalTok"/>
+        </w:rPr>
+        <w:t xml:space="preserve"> amertrends_clean </w:t>
+      </w:r>
+      <w:r>
+        <w:rPr>
+          <w:rStyle w:val="SpecialCharTok"/>
+        </w:rPr>
+        <w:t xml:space="preserve">|&gt;</w:t>
+      </w:r>
+      <w:r>
+        <w:rPr>
+          <w:rStyle w:val="NormalTok"/>
+        </w:rPr>
+        <w:t xml:space="preserve"> </w:t>
+      </w:r>
+      <w:r>
+        <w:br/>
+      </w:r>
+      <w:r>
+        <w:rPr>
+          <w:rStyle w:val="NormalTok"/>
+        </w:rPr>
+        <w:t xml:space="preserve">  </w:t>
+      </w:r>
+      <w:r>
+        <w:rPr>
+          <w:rStyle w:val="FunctionTok"/>
+        </w:rPr>
+        <w:t xml:space="preserve">mutate</w:t>
+      </w:r>
+      <w:r>
+        <w:rPr>
+          <w:rStyle w:val="NormalTok"/>
+        </w:rPr>
+        <w:t xml:space="preserve">(</w:t>
+      </w:r>
+      <w:r>
+        <w:rPr>
+          <w:rStyle w:val="AttributeTok"/>
+        </w:rPr>
+        <w:t xml:space="preserve">race_1 =</w:t>
+      </w:r>
+      <w:r>
+        <w:rPr>
+          <w:rStyle w:val="NormalTok"/>
+        </w:rPr>
+        <w:t xml:space="preserve"> </w:t>
+      </w:r>
+      <w:r>
+        <w:rPr>
+          <w:rStyle w:val="FunctionTok"/>
+        </w:rPr>
+        <w:t xml:space="preserve">fct_relevel</w:t>
+      </w:r>
+      <w:r>
+        <w:rPr>
+          <w:rStyle w:val="NormalTok"/>
+        </w:rPr>
+        <w:t xml:space="preserve">(race_1, </w:t>
+      </w:r>
+      <w:r>
+        <w:rPr>
+          <w:rStyle w:val="StringTok"/>
+        </w:rPr>
+        <w:t xml:space="preserve">"Non-White"</w:t>
+      </w:r>
+      <w:r>
+        <w:rPr>
+          <w:rStyle w:val="NormalTok"/>
+        </w:rPr>
+        <w:t xml:space="preserve">))</w:t>
+      </w:r>
+      <w:r>
+        <w:br/>
+      </w:r>
+      <w:r>
+        <w:rPr>
+          <w:rStyle w:val="CommentTok"/>
+        </w:rPr>
+        <w:t xml:space="preserve">#check that the levels are right</w:t>
+      </w:r>
+      <w:r>
+        <w:br/>
+      </w:r>
+      <w:r>
+        <w:rPr>
+          <w:rStyle w:val="FunctionTok"/>
+        </w:rPr>
+        <w:t xml:space="preserve">levels</w:t>
+      </w:r>
+      <w:r>
+        <w:rPr>
+          <w:rStyle w:val="NormalTok"/>
+        </w:rPr>
+        <w:t xml:space="preserve">(amertrends_clean</w:t>
+      </w:r>
+      <w:r>
+        <w:rPr>
+          <w:rStyle w:val="SpecialCharTok"/>
+        </w:rPr>
+        <w:t xml:space="preserve">$</w:t>
+      </w:r>
+      <w:r>
+        <w:rPr>
+          <w:rStyle w:val="NormalTok"/>
+        </w:rPr>
+        <w:t xml:space="preserve">race_1)</w:t>
+      </w:r>
+    </w:p>
+    <w:p>
+      <w:pPr>
+        <w:pStyle w:val="SourceCode"/>
+      </w:pPr>
+      <w:r>
+        <w:rPr>
+          <w:rStyle w:val="VerbatimChar"/>
+        </w:rPr>
+        <w:t xml:space="preserve">## [1] "Non-White" "White"</w:t>
       </w:r>
     </w:p>
     <w:bookmarkEnd w:id="64"/>
@@ -17107,6 +17590,753 @@
         <w:t xml:space="preserve">(</w:t>
       </w:r>
       <w:r>
+        <w:rPr>
+          <w:rStyle w:val="StringTok"/>
+        </w:rPr>
+        <w:t xml:space="preserve">"-0.08683"</w:t>
+      </w:r>
+      <w:r>
+        <w:rPr>
+          <w:rStyle w:val="NormalTok"/>
+        </w:rPr>
+        <w:t xml:space="preserve">, </w:t>
+      </w:r>
+      <w:r>
+        <w:rPr>
+          <w:rStyle w:val="StringTok"/>
+        </w:rPr>
+        <w:t xml:space="preserve">"-0.04188"</w:t>
+      </w:r>
+      <w:r>
+        <w:rPr>
+          <w:rStyle w:val="NormalTok"/>
+        </w:rPr>
+        <w:t xml:space="preserve">, </w:t>
+      </w:r>
+      <w:r>
+        <w:rPr>
+          <w:rStyle w:val="StringTok"/>
+        </w:rPr>
+        <w:t xml:space="preserve">"-0.02526"</w:t>
+      </w:r>
+      <w:r>
+        <w:rPr>
+          <w:rStyle w:val="NormalTok"/>
+        </w:rPr>
+        <w:t xml:space="preserve">, </w:t>
+      </w:r>
+      <w:r>
+        <w:rPr>
+          <w:rStyle w:val="StringTok"/>
+        </w:rPr>
+        <w:t xml:space="preserve">"0.44460"</w:t>
+      </w:r>
+      <w:r>
+        <w:rPr>
+          <w:rStyle w:val="NormalTok"/>
+        </w:rPr>
+        <w:t xml:space="preserve">, </w:t>
+      </w:r>
+      <w:r>
+        <w:rPr>
+          <w:rStyle w:val="StringTok"/>
+        </w:rPr>
+        <w:t xml:space="preserve">"0.21556"</w:t>
+      </w:r>
+      <w:r>
+        <w:rPr>
+          <w:rStyle w:val="NormalTok"/>
+        </w:rPr>
+        <w:t xml:space="preserve">, </w:t>
+      </w:r>
+      <w:r>
+        <w:rPr>
+          <w:rStyle w:val="StringTok"/>
+        </w:rPr>
+        <w:t xml:space="preserve">"0.58948"</w:t>
+      </w:r>
+      <w:r>
+        <w:rPr>
+          <w:rStyle w:val="NormalTok"/>
+        </w:rPr>
+        <w:t xml:space="preserve">, </w:t>
+      </w:r>
+      <w:r>
+        <w:rPr>
+          <w:rStyle w:val="StringTok"/>
+        </w:rPr>
+        <w:t xml:space="preserve">"-0.42943"</w:t>
+      </w:r>
+      <w:r>
+        <w:rPr>
+          <w:rStyle w:val="NormalTok"/>
+        </w:rPr>
+        <w:t xml:space="preserve">, </w:t>
+      </w:r>
+      <w:r>
+        <w:rPr>
+          <w:rStyle w:val="StringTok"/>
+        </w:rPr>
+        <w:t xml:space="preserve">"0.07835"</w:t>
+      </w:r>
+      <w:r>
+        <w:rPr>
+          <w:rStyle w:val="NormalTok"/>
+        </w:rPr>
+        <w:t xml:space="preserve">, </w:t>
+      </w:r>
+      <w:r>
+        <w:rPr>
+          <w:rStyle w:val="StringTok"/>
+        </w:rPr>
+        <w:t xml:space="preserve">"0.69938"</w:t>
+      </w:r>
+      <w:r>
+        <w:rPr>
+          <w:rStyle w:val="NormalTok"/>
+        </w:rPr>
+        <w:t xml:space="preserve">, </w:t>
+      </w:r>
+      <w:r>
+        <w:rPr>
+          <w:rStyle w:val="StringTok"/>
+        </w:rPr>
+        <w:t xml:space="preserve">"1.26926"</w:t>
+      </w:r>
+      <w:r>
+        <w:rPr>
+          <w:rStyle w:val="NormalTok"/>
+        </w:rPr>
+        <w:t xml:space="preserve">, </w:t>
+      </w:r>
+      <w:r>
+        <w:rPr>
+          <w:rStyle w:val="StringTok"/>
+        </w:rPr>
+        <w:t xml:space="preserve">"0.06374"</w:t>
+      </w:r>
+      <w:r>
+        <w:rPr>
+          <w:rStyle w:val="NormalTok"/>
+        </w:rPr>
+        <w:t xml:space="preserve">, </w:t>
+      </w:r>
+      <w:r>
+        <w:rPr>
+          <w:rStyle w:val="StringTok"/>
+        </w:rPr>
+        <w:t xml:space="preserve">"-0.05098"</w:t>
+      </w:r>
+      <w:r>
+        <w:rPr>
+          <w:rStyle w:val="NormalTok"/>
+        </w:rPr>
+        <w:t xml:space="preserve">)</w:t>
+      </w:r>
+      <w:r>
+        <w:br/>
+      </w:r>
+      <w:r>
+        <w:rPr>
+          <w:rStyle w:val="CommentTok"/>
+        </w:rPr>
+        <w:t xml:space="preserve">#define the std. errors</w:t>
+      </w:r>
+      <w:r>
+        <w:br/>
+      </w:r>
+      <w:r>
+        <w:rPr>
+          <w:rStyle w:val="NormalTok"/>
+        </w:rPr>
+        <w:t xml:space="preserve">std.error </w:t>
+      </w:r>
+      <w:r>
+        <w:rPr>
+          <w:rStyle w:val="OtherTok"/>
+        </w:rPr>
+        <w:t xml:space="preserve">&lt;-</w:t>
+      </w:r>
+      <w:r>
+        <w:rPr>
+          <w:rStyle w:val="NormalTok"/>
+        </w:rPr>
+        <w:t xml:space="preserve"> </w:t>
+      </w:r>
+      <w:r>
+        <w:rPr>
+          <w:rStyle w:val="FunctionTok"/>
+        </w:rPr>
+        <w:t xml:space="preserve">c</w:t>
+      </w:r>
+      <w:r>
+        <w:rPr>
+          <w:rStyle w:val="NormalTok"/>
+        </w:rPr>
+        <w:t xml:space="preserve">(</w:t>
+      </w:r>
+      <w:r>
+        <w:rPr>
+          <w:rStyle w:val="StringTok"/>
+        </w:rPr>
+        <w:t xml:space="preserve">"0.29769"</w:t>
+      </w:r>
+      <w:r>
+        <w:rPr>
+          <w:rStyle w:val="NormalTok"/>
+        </w:rPr>
+        <w:t xml:space="preserve">, </w:t>
+      </w:r>
+      <w:r>
+        <w:rPr>
+          <w:rStyle w:val="StringTok"/>
+        </w:rPr>
+        <w:t xml:space="preserve">"0.02622"</w:t>
+      </w:r>
+      <w:r>
+        <w:rPr>
+          <w:rStyle w:val="NormalTok"/>
+        </w:rPr>
+        <w:t xml:space="preserve">, </w:t>
+      </w:r>
+      <w:r>
+        <w:rPr>
+          <w:rStyle w:val="StringTok"/>
+        </w:rPr>
+        <w:t xml:space="preserve">"0.07019"</w:t>
+      </w:r>
+      <w:r>
+        <w:rPr>
+          <w:rStyle w:val="NormalTok"/>
+        </w:rPr>
+        <w:t xml:space="preserve">, </w:t>
+      </w:r>
+      <w:r>
+        <w:rPr>
+          <w:rStyle w:val="StringTok"/>
+        </w:rPr>
+        <w:t xml:space="preserve">"0.11113"</w:t>
+      </w:r>
+      <w:r>
+        <w:rPr>
+          <w:rStyle w:val="NormalTok"/>
+        </w:rPr>
+        <w:t xml:space="preserve">, </w:t>
+      </w:r>
+      <w:r>
+        <w:rPr>
+          <w:rStyle w:val="StringTok"/>
+        </w:rPr>
+        <w:t xml:space="preserve">"0.10501"</w:t>
+      </w:r>
+      <w:r>
+        <w:rPr>
+          <w:rStyle w:val="NormalTok"/>
+        </w:rPr>
+        <w:t xml:space="preserve">, </w:t>
+      </w:r>
+      <w:r>
+        <w:rPr>
+          <w:rStyle w:val="StringTok"/>
+        </w:rPr>
+        <w:t xml:space="preserve">"0.10753"</w:t>
+      </w:r>
+      <w:r>
+        <w:rPr>
+          <w:rStyle w:val="NormalTok"/>
+        </w:rPr>
+        <w:t xml:space="preserve">, </w:t>
+      </w:r>
+      <w:r>
+        <w:rPr>
+          <w:rStyle w:val="StringTok"/>
+        </w:rPr>
+        <w:t xml:space="preserve">"0.18119"</w:t>
+      </w:r>
+      <w:r>
+        <w:rPr>
+          <w:rStyle w:val="NormalTok"/>
+        </w:rPr>
+        <w:t xml:space="preserve">, </w:t>
+      </w:r>
+      <w:r>
+        <w:rPr>
+          <w:rStyle w:val="StringTok"/>
+        </w:rPr>
+        <w:t xml:space="preserve">"0.44964"</w:t>
+      </w:r>
+      <w:r>
+        <w:rPr>
+          <w:rStyle w:val="NormalTok"/>
+        </w:rPr>
+        <w:t xml:space="preserve">, </w:t>
+      </w:r>
+      <w:r>
+        <w:rPr>
+          <w:rStyle w:val="StringTok"/>
+        </w:rPr>
+        <w:t xml:space="preserve">"0.11043"</w:t>
+      </w:r>
+      <w:r>
+        <w:rPr>
+          <w:rStyle w:val="NormalTok"/>
+        </w:rPr>
+        <w:t xml:space="preserve">, </w:t>
+      </w:r>
+      <w:r>
+        <w:rPr>
+          <w:rStyle w:val="StringTok"/>
+        </w:rPr>
+        <w:t xml:space="preserve">"0.15847"</w:t>
+      </w:r>
+      <w:r>
+        <w:rPr>
+          <w:rStyle w:val="NormalTok"/>
+        </w:rPr>
+        <w:t xml:space="preserve">, </w:t>
+      </w:r>
+      <w:r>
+        <w:rPr>
+          <w:rStyle w:val="StringTok"/>
+        </w:rPr>
+        <w:t xml:space="preserve">"0.03822"</w:t>
+      </w:r>
+      <w:r>
+        <w:rPr>
+          <w:rStyle w:val="NormalTok"/>
+        </w:rPr>
+        <w:t xml:space="preserve">, </w:t>
+      </w:r>
+      <w:r>
+        <w:rPr>
+          <w:rStyle w:val="StringTok"/>
+        </w:rPr>
+        <w:t xml:space="preserve">"0.10175"</w:t>
+      </w:r>
+      <w:r>
+        <w:rPr>
+          <w:rStyle w:val="NormalTok"/>
+        </w:rPr>
+        <w:t xml:space="preserve">)</w:t>
+      </w:r>
+      <w:r>
+        <w:br/>
+      </w:r>
+      <w:r>
+        <w:rPr>
+          <w:rStyle w:val="CommentTok"/>
+        </w:rPr>
+        <w:t xml:space="preserve">#define z scores</w:t>
+      </w:r>
+      <w:r>
+        <w:br/>
+      </w:r>
+      <w:r>
+        <w:rPr>
+          <w:rStyle w:val="NormalTok"/>
+        </w:rPr>
+        <w:t xml:space="preserve">z.value </w:t>
+      </w:r>
+      <w:r>
+        <w:rPr>
+          <w:rStyle w:val="OtherTok"/>
+        </w:rPr>
+        <w:t xml:space="preserve">&lt;-</w:t>
+      </w:r>
+      <w:r>
+        <w:rPr>
+          <w:rStyle w:val="NormalTok"/>
+        </w:rPr>
+        <w:t xml:space="preserve"> </w:t>
+      </w:r>
+      <w:r>
+        <w:rPr>
+          <w:rStyle w:val="FunctionTok"/>
+        </w:rPr>
+        <w:t xml:space="preserve">c</w:t>
+      </w:r>
+      <w:r>
+        <w:rPr>
+          <w:rStyle w:val="NormalTok"/>
+        </w:rPr>
+        <w:t xml:space="preserve">(</w:t>
+      </w:r>
+      <w:r>
+        <w:rPr>
+          <w:rStyle w:val="StringTok"/>
+        </w:rPr>
+        <w:t xml:space="preserve">"-0.292"</w:t>
+      </w:r>
+      <w:r>
+        <w:rPr>
+          <w:rStyle w:val="NormalTok"/>
+        </w:rPr>
+        <w:t xml:space="preserve">, </w:t>
+      </w:r>
+      <w:r>
+        <w:rPr>
+          <w:rStyle w:val="StringTok"/>
+        </w:rPr>
+        <w:t xml:space="preserve">"-1.597"</w:t>
+      </w:r>
+      <w:r>
+        <w:rPr>
+          <w:rStyle w:val="NormalTok"/>
+        </w:rPr>
+        <w:t xml:space="preserve">, </w:t>
+      </w:r>
+      <w:r>
+        <w:rPr>
+          <w:rStyle w:val="StringTok"/>
+        </w:rPr>
+        <w:t xml:space="preserve">"-0.360"</w:t>
+      </w:r>
+      <w:r>
+        <w:rPr>
+          <w:rStyle w:val="NormalTok"/>
+        </w:rPr>
+        <w:t xml:space="preserve">, </w:t>
+      </w:r>
+      <w:r>
+        <w:rPr>
+          <w:rStyle w:val="StringTok"/>
+        </w:rPr>
+        <w:t xml:space="preserve">"4.001"</w:t>
+      </w:r>
+      <w:r>
+        <w:rPr>
+          <w:rStyle w:val="NormalTok"/>
+        </w:rPr>
+        <w:t xml:space="preserve">, </w:t>
+      </w:r>
+      <w:r>
+        <w:rPr>
+          <w:rStyle w:val="StringTok"/>
+        </w:rPr>
+        <w:t xml:space="preserve">"2.053"</w:t>
+      </w:r>
+      <w:r>
+        <w:rPr>
+          <w:rStyle w:val="NormalTok"/>
+        </w:rPr>
+        <w:t xml:space="preserve">, </w:t>
+      </w:r>
+      <w:r>
+        <w:rPr>
+          <w:rStyle w:val="StringTok"/>
+        </w:rPr>
+        <w:t xml:space="preserve">"5.482"</w:t>
+      </w:r>
+      <w:r>
+        <w:rPr>
+          <w:rStyle w:val="NormalTok"/>
+        </w:rPr>
+        <w:t xml:space="preserve">, </w:t>
+      </w:r>
+      <w:r>
+        <w:rPr>
+          <w:rStyle w:val="StringTok"/>
+        </w:rPr>
+        <w:t xml:space="preserve">"-2.370"</w:t>
+      </w:r>
+      <w:r>
+        <w:rPr>
+          <w:rStyle w:val="NormalTok"/>
+        </w:rPr>
+        <w:t xml:space="preserve">, </w:t>
+      </w:r>
+      <w:r>
+        <w:rPr>
+          <w:rStyle w:val="StringTok"/>
+        </w:rPr>
+        <w:t xml:space="preserve">"0.174"</w:t>
+      </w:r>
+      <w:r>
+        <w:rPr>
+          <w:rStyle w:val="NormalTok"/>
+        </w:rPr>
+        <w:t xml:space="preserve">, </w:t>
+      </w:r>
+      <w:r>
+        <w:rPr>
+          <w:rStyle w:val="StringTok"/>
+        </w:rPr>
+        <w:t xml:space="preserve">"6.333"</w:t>
+      </w:r>
+      <w:r>
+        <w:rPr>
+          <w:rStyle w:val="NormalTok"/>
+        </w:rPr>
+        <w:t xml:space="preserve">, </w:t>
+      </w:r>
+      <w:r>
+        <w:rPr>
+          <w:rStyle w:val="StringTok"/>
+        </w:rPr>
+        <w:t xml:space="preserve">"8.010"</w:t>
+      </w:r>
+      <w:r>
+        <w:rPr>
+          <w:rStyle w:val="NormalTok"/>
+        </w:rPr>
+        <w:t xml:space="preserve">, </w:t>
+      </w:r>
+      <w:r>
+        <w:rPr>
+          <w:rStyle w:val="StringTok"/>
+        </w:rPr>
+        <w:t xml:space="preserve">"1.668"</w:t>
+      </w:r>
+      <w:r>
+        <w:rPr>
+          <w:rStyle w:val="NormalTok"/>
+        </w:rPr>
+        <w:t xml:space="preserve">, </w:t>
+      </w:r>
+      <w:r>
+        <w:rPr>
+          <w:rStyle w:val="StringTok"/>
+        </w:rPr>
+        <w:t xml:space="preserve">"-0.501"</w:t>
+      </w:r>
+      <w:r>
+        <w:rPr>
+          <w:rStyle w:val="NormalTok"/>
+        </w:rPr>
+        <w:t xml:space="preserve">)</w:t>
+      </w:r>
+      <w:r>
+        <w:br/>
+      </w:r>
+      <w:r>
+        <w:rPr>
+          <w:rStyle w:val="CommentTok"/>
+        </w:rPr>
+        <w:t xml:space="preserve">#define p-values</w:t>
+      </w:r>
+      <w:r>
+        <w:br/>
+      </w:r>
+      <w:r>
+        <w:rPr>
+          <w:rStyle w:val="NormalTok"/>
+        </w:rPr>
+        <w:t xml:space="preserve">p.value </w:t>
+      </w:r>
+      <w:r>
+        <w:rPr>
+          <w:rStyle w:val="OtherTok"/>
+        </w:rPr>
+        <w:t xml:space="preserve">&lt;-</w:t>
+      </w:r>
+      <w:r>
+        <w:rPr>
+          <w:rStyle w:val="NormalTok"/>
+        </w:rPr>
+        <w:t xml:space="preserve"> </w:t>
+      </w:r>
+      <w:r>
+        <w:rPr>
+          <w:rStyle w:val="FunctionTok"/>
+        </w:rPr>
+        <w:t xml:space="preserve">c</w:t>
+      </w:r>
+      <w:r>
+        <w:rPr>
+          <w:rStyle w:val="NormalTok"/>
+        </w:rPr>
+        <w:t xml:space="preserve">(</w:t>
+      </w:r>
+      <w:r>
+        <w:rPr>
+          <w:rStyle w:val="StringTok"/>
+        </w:rPr>
+        <w:t xml:space="preserve">"0.7705"</w:t>
+      </w:r>
+      <w:r>
+        <w:rPr>
+          <w:rStyle w:val="NormalTok"/>
+        </w:rPr>
+        <w:t xml:space="preserve">, </w:t>
+      </w:r>
+      <w:r>
+        <w:rPr>
+          <w:rStyle w:val="StringTok"/>
+        </w:rPr>
+        <w:t xml:space="preserve">"0.1102"</w:t>
+      </w:r>
+      <w:r>
+        <w:rPr>
+          <w:rStyle w:val="NormalTok"/>
+        </w:rPr>
+        <w:t xml:space="preserve">, </w:t>
+      </w:r>
+      <w:r>
+        <w:rPr>
+          <w:rStyle w:val="StringTok"/>
+        </w:rPr>
+        <w:t xml:space="preserve">"0.7189"</w:t>
+      </w:r>
+      <w:r>
+        <w:rPr>
+          <w:rStyle w:val="NormalTok"/>
+        </w:rPr>
+        <w:t xml:space="preserve">, </w:t>
+      </w:r>
+      <w:r>
+        <w:rPr>
+          <w:rStyle w:val="StringTok"/>
+        </w:rPr>
+        <w:t xml:space="preserve">"&lt; 0.0001***"</w:t>
+      </w:r>
+      <w:r>
+        <w:rPr>
+          <w:rStyle w:val="NormalTok"/>
+        </w:rPr>
+        <w:t xml:space="preserve">, </w:t>
+      </w:r>
+      <w:r>
+        <w:rPr>
+          <w:rStyle w:val="StringTok"/>
+        </w:rPr>
+        <w:t xml:space="preserve">"0.0401*"</w:t>
+      </w:r>
+      <w:r>
+        <w:rPr>
+          <w:rStyle w:val="NormalTok"/>
+        </w:rPr>
+        <w:t xml:space="preserve">, </w:t>
+      </w:r>
+      <w:r>
+        <w:rPr>
+          <w:rStyle w:val="StringTok"/>
+        </w:rPr>
+        <w:t xml:space="preserve">"&lt; 0.00001***"</w:t>
+      </w:r>
+      <w:r>
+        <w:rPr>
+          <w:rStyle w:val="NormalTok"/>
+        </w:rPr>
+        <w:t xml:space="preserve">, </w:t>
+      </w:r>
+      <w:r>
+        <w:rPr>
+          <w:rStyle w:val="StringTok"/>
+        </w:rPr>
+        <w:t xml:space="preserve">"0.0178*"</w:t>
+      </w:r>
+      <w:r>
+        <w:rPr>
+          <w:rStyle w:val="NormalTok"/>
+        </w:rPr>
+        <w:t xml:space="preserve">, </w:t>
+      </w:r>
+      <w:r>
+        <w:rPr>
+          <w:rStyle w:val="StringTok"/>
+        </w:rPr>
+        <w:t xml:space="preserve">"0.8617"</w:t>
+      </w:r>
+      <w:r>
+        <w:rPr>
+          <w:rStyle w:val="NormalTok"/>
+        </w:rPr>
+        <w:t xml:space="preserve">, </w:t>
+      </w:r>
+      <w:r>
+        <w:rPr>
+          <w:rStyle w:val="StringTok"/>
+        </w:rPr>
+        <w:t xml:space="preserve">"&lt; 0.00001***"</w:t>
+      </w:r>
+      <w:r>
+        <w:rPr>
+          <w:rStyle w:val="NormalTok"/>
+        </w:rPr>
+        <w:t xml:space="preserve">, </w:t>
+      </w:r>
+      <w:r>
+        <w:rPr>
+          <w:rStyle w:val="StringTok"/>
+        </w:rPr>
+        <w:t xml:space="preserve">"&lt; 0.00001***"</w:t>
+      </w:r>
+      <w:r>
+        <w:rPr>
+          <w:rStyle w:val="NormalTok"/>
+        </w:rPr>
+        <w:t xml:space="preserve">, </w:t>
+      </w:r>
+      <w:r>
+        <w:rPr>
+          <w:rStyle w:val="StringTok"/>
+        </w:rPr>
+        <w:t xml:space="preserve">"0.0954"</w:t>
+      </w:r>
+      <w:r>
+        <w:rPr>
+          <w:rStyle w:val="NormalTok"/>
+        </w:rPr>
+        <w:t xml:space="preserve">, </w:t>
+      </w:r>
+      <w:r>
+        <w:rPr>
+          <w:rStyle w:val="StringTok"/>
+        </w:rPr>
+        <w:t xml:space="preserve">"0.6163"</w:t>
+      </w:r>
+      <w:r>
+        <w:rPr>
+          <w:rStyle w:val="NormalTok"/>
+        </w:rPr>
+        <w:t xml:space="preserve">)</w:t>
+      </w:r>
+      <w:r>
+        <w:br/>
+      </w:r>
+      <w:r>
+        <w:br/>
+      </w:r>
+      <w:r>
+        <w:rPr>
+          <w:rStyle w:val="CommentTok"/>
+        </w:rPr>
+        <w:t xml:space="preserve">#put them into a data frame</w:t>
+      </w:r>
+      <w:r>
+        <w:br/>
+      </w:r>
+      <w:r>
+        <w:rPr>
+          <w:rStyle w:val="NormalTok"/>
+        </w:rPr>
+        <w:t xml:space="preserve">summary_v2 </w:t>
+      </w:r>
+      <w:r>
+        <w:rPr>
+          <w:rStyle w:val="OtherTok"/>
+        </w:rPr>
+        <w:t xml:space="preserve">&lt;-</w:t>
+      </w:r>
+      <w:r>
+        <w:rPr>
+          <w:rStyle w:val="NormalTok"/>
+        </w:rPr>
+        <w:t xml:space="preserve"> </w:t>
+      </w:r>
+      <w:r>
+        <w:rPr>
+          <w:rStyle w:val="FunctionTok"/>
+        </w:rPr>
+        <w:t xml:space="preserve">data.frame</w:t>
+      </w:r>
+      <w:r>
+        <w:rPr>
+          <w:rStyle w:val="NormalTok"/>
+        </w:rPr>
+        <w:t xml:space="preserve">(</w:t>
+      </w:r>
+      <w:r>
         <w:br/>
       </w:r>
       <w:r>
@@ -17117,9 +18347,204 @@
       </w:r>
       <w:r>
         <w:rPr>
-          <w:rStyle w:val="StringTok"/>
-        </w:rPr>
-        <w:t xml:space="preserve">"-0.57324"</w:t>
+          <w:rStyle w:val="AttributeTok"/>
+        </w:rPr>
+        <w:t xml:space="preserve">Estimate =</w:t>
+      </w:r>
+      <w:r>
+        <w:rPr>
+          <w:rStyle w:val="NormalTok"/>
+        </w:rPr>
+        <w:t xml:space="preserve"> coef,</w:t>
+      </w:r>
+      <w:r>
+        <w:br/>
+      </w:r>
+      <w:r>
+        <w:rPr>
+          <w:rStyle w:val="NormalTok"/>
+        </w:rPr>
+        <w:t xml:space="preserve">  </w:t>
+      </w:r>
+      <w:r>
+        <w:rPr>
+          <w:rStyle w:val="StringTok"/>
+        </w:rPr>
+        <w:t xml:space="preserve">`</w:t>
+      </w:r>
+      <w:r>
+        <w:rPr>
+          <w:rStyle w:val="AttributeTok"/>
+        </w:rPr>
+        <w:t xml:space="preserve">Std. Error</w:t>
+      </w:r>
+      <w:r>
+        <w:rPr>
+          <w:rStyle w:val="StringTok"/>
+        </w:rPr>
+        <w:t xml:space="preserve">`</w:t>
+      </w:r>
+      <w:r>
+        <w:rPr>
+          <w:rStyle w:val="NormalTok"/>
+        </w:rPr>
+        <w:t xml:space="preserve"> </w:t>
+      </w:r>
+      <w:r>
+        <w:rPr>
+          <w:rStyle w:val="OtherTok"/>
+        </w:rPr>
+        <w:t xml:space="preserve">=</w:t>
+      </w:r>
+      <w:r>
+        <w:rPr>
+          <w:rStyle w:val="NormalTok"/>
+        </w:rPr>
+        <w:t xml:space="preserve"> std.error,</w:t>
+      </w:r>
+      <w:r>
+        <w:br/>
+      </w:r>
+      <w:r>
+        <w:rPr>
+          <w:rStyle w:val="NormalTok"/>
+        </w:rPr>
+        <w:t xml:space="preserve">  </w:t>
+      </w:r>
+      <w:r>
+        <w:rPr>
+          <w:rStyle w:val="StringTok"/>
+        </w:rPr>
+        <w:t xml:space="preserve">`</w:t>
+      </w:r>
+      <w:r>
+        <w:rPr>
+          <w:rStyle w:val="AttributeTok"/>
+        </w:rPr>
+        <w:t xml:space="preserve">z-value</w:t>
+      </w:r>
+      <w:r>
+        <w:rPr>
+          <w:rStyle w:val="StringTok"/>
+        </w:rPr>
+        <w:t xml:space="preserve">`</w:t>
+      </w:r>
+      <w:r>
+        <w:rPr>
+          <w:rStyle w:val="NormalTok"/>
+        </w:rPr>
+        <w:t xml:space="preserve"> </w:t>
+      </w:r>
+      <w:r>
+        <w:rPr>
+          <w:rStyle w:val="OtherTok"/>
+        </w:rPr>
+        <w:t xml:space="preserve">=</w:t>
+      </w:r>
+      <w:r>
+        <w:rPr>
+          <w:rStyle w:val="NormalTok"/>
+        </w:rPr>
+        <w:t xml:space="preserve"> z.value,</w:t>
+      </w:r>
+      <w:r>
+        <w:br/>
+      </w:r>
+      <w:r>
+        <w:rPr>
+          <w:rStyle w:val="NormalTok"/>
+        </w:rPr>
+        <w:t xml:space="preserve">  </w:t>
+      </w:r>
+      <w:r>
+        <w:rPr>
+          <w:rStyle w:val="StringTok"/>
+        </w:rPr>
+        <w:t xml:space="preserve">`</w:t>
+      </w:r>
+      <w:r>
+        <w:rPr>
+          <w:rStyle w:val="AttributeTok"/>
+        </w:rPr>
+        <w:t xml:space="preserve">p-value</w:t>
+      </w:r>
+      <w:r>
+        <w:rPr>
+          <w:rStyle w:val="StringTok"/>
+        </w:rPr>
+        <w:t xml:space="preserve">`</w:t>
+      </w:r>
+      <w:r>
+        <w:rPr>
+          <w:rStyle w:val="NormalTok"/>
+        </w:rPr>
+        <w:t xml:space="preserve"> </w:t>
+      </w:r>
+      <w:r>
+        <w:rPr>
+          <w:rStyle w:val="OtherTok"/>
+        </w:rPr>
+        <w:t xml:space="preserve">=</w:t>
+      </w:r>
+      <w:r>
+        <w:rPr>
+          <w:rStyle w:val="NormalTok"/>
+        </w:rPr>
+        <w:t xml:space="preserve"> p.value)</w:t>
+      </w:r>
+      <w:r>
+        <w:br/>
+      </w:r>
+      <w:r>
+        <w:rPr>
+          <w:rStyle w:val="CommentTok"/>
+        </w:rPr>
+        <w:t xml:space="preserve">#give the rows descriptive names </w:t>
+      </w:r>
+      <w:r>
+        <w:br/>
+      </w:r>
+      <w:r>
+        <w:rPr>
+          <w:rStyle w:val="FunctionTok"/>
+        </w:rPr>
+        <w:t xml:space="preserve">rownames</w:t>
+      </w:r>
+      <w:r>
+        <w:rPr>
+          <w:rStyle w:val="NormalTok"/>
+        </w:rPr>
+        <w:t xml:space="preserve">(summary_v2) </w:t>
+      </w:r>
+      <w:r>
+        <w:rPr>
+          <w:rStyle w:val="OtherTok"/>
+        </w:rPr>
+        <w:t xml:space="preserve">&lt;-</w:t>
+      </w:r>
+      <w:r>
+        <w:rPr>
+          <w:rStyle w:val="NormalTok"/>
+        </w:rPr>
+        <w:t xml:space="preserve"> </w:t>
+      </w:r>
+      <w:r>
+        <w:rPr>
+          <w:rStyle w:val="FunctionTok"/>
+        </w:rPr>
+        <w:t xml:space="preserve">c</w:t>
+      </w:r>
+      <w:r>
+        <w:rPr>
+          <w:rStyle w:val="NormalTok"/>
+        </w:rPr>
+        <w:t xml:space="preserve">(</w:t>
+      </w:r>
+      <w:r>
+        <w:rPr>
+          <w:rStyle w:val="StringTok"/>
+        </w:rPr>
+        <w:t xml:space="preserve">"Intercept"</w:t>
       </w:r>
       <w:r>
         <w:rPr>
@@ -17131,7 +18556,7 @@
         <w:rPr>
           <w:rStyle w:val="StringTok"/>
         </w:rPr>
-        <w:t xml:space="preserve">"0.04294"</w:t>
+        <w:t xml:space="preserve">"Social Media Pref. Index"</w:t>
       </w:r>
       <w:r>
         <w:rPr>
@@ -17143,7 +18568,7 @@
         <w:rPr>
           <w:rStyle w:val="StringTok"/>
         </w:rPr>
-        <w:t xml:space="preserve">"0.02412"</w:t>
+        <w:t xml:space="preserve">"Social Media Use Frequency"</w:t>
       </w:r>
       <w:r>
         <w:rPr>
@@ -17155,7 +18580,7 @@
         <w:rPr>
           <w:rStyle w:val="StringTok"/>
         </w:rPr>
-        <w:t xml:space="preserve">"0.44557"</w:t>
+        <w:t xml:space="preserve">"Economic Perception (Bad)"</w:t>
       </w:r>
       <w:r>
         <w:rPr>
@@ -17167,7 +18592,7 @@
         <w:rPr>
           <w:rStyle w:val="StringTok"/>
         </w:rPr>
-        <w:t xml:space="preserve">"-0.02921"</w:t>
+        <w:t xml:space="preserve">"Man"</w:t>
       </w:r>
       <w:r>
         <w:rPr>
@@ -17179,7 +18604,7 @@
         <w:rPr>
           <w:rStyle w:val="StringTok"/>
         </w:rPr>
-        <w:t xml:space="preserve">"0.22214"</w:t>
+        <w:t xml:space="preserve">"White"</w:t>
       </w:r>
       <w:r>
         <w:rPr>
@@ -17191,7 +18616,7 @@
         <w:rPr>
           <w:rStyle w:val="StringTok"/>
         </w:rPr>
-        <w:t xml:space="preserve">"-0.58883"</w:t>
+        <w:t xml:space="preserve">"Republican, or Leans Republican"</w:t>
       </w:r>
       <w:r>
         <w:rPr>
@@ -17203,7 +18628,7 @@
         <w:rPr>
           <w:rStyle w:val="StringTok"/>
         </w:rPr>
-        <w:t xml:space="preserve">"-0.06985"</w:t>
+        <w:t xml:space="preserve">"Other Political Party"</w:t>
       </w:r>
       <w:r>
         <w:rPr>
@@ -17215,7 +18640,7 @@
         <w:rPr>
           <w:rStyle w:val="StringTok"/>
         </w:rPr>
-        <w:t xml:space="preserve">"0.42960"</w:t>
+        <w:t xml:space="preserve">"Middle Income"</w:t>
       </w:r>
       <w:r>
         <w:rPr>
@@ -17227,7 +18652,7 @@
         <w:rPr>
           <w:rStyle w:val="StringTok"/>
         </w:rPr>
-        <w:t xml:space="preserve">"-0.69719"</w:t>
+        <w:t xml:space="preserve">"Upper Income"</w:t>
       </w:r>
       <w:r>
         <w:rPr>
@@ -17239,943 +18664,7 @@
         <w:rPr>
           <w:rStyle w:val="StringTok"/>
         </w:rPr>
-        <w:t xml:space="preserve">"-1.26958"</w:t>
-      </w:r>
-      <w:r>
-        <w:rPr>
-          <w:rStyle w:val="NormalTok"/>
-        </w:rPr>
-        <w:t xml:space="preserve">, </w:t>
-      </w:r>
-      <w:r>
-        <w:rPr>
-          <w:rStyle w:val="StringTok"/>
-        </w:rPr>
-        <w:t xml:space="preserve">"0.04836"</w:t>
-      </w:r>
-      <w:r>
-        <w:rPr>
-          <w:rStyle w:val="NormalTok"/>
-        </w:rPr>
-        <w:t xml:space="preserve">, </w:t>
-      </w:r>
-      <w:r>
-        <w:rPr>
-          <w:rStyle w:val="StringTok"/>
-        </w:rPr>
-        <w:t xml:space="preserve">"-0.08469"</w:t>
-      </w:r>
-      <w:r>
-        <w:rPr>
-          <w:rStyle w:val="NormalTok"/>
-        </w:rPr>
-        <w:t xml:space="preserve">) </w:t>
-      </w:r>
-      <w:r>
-        <w:br/>
-      </w:r>
-      <w:r>
-        <w:rPr>
-          <w:rStyle w:val="CommentTok"/>
-        </w:rPr>
-        <w:t xml:space="preserve">#define the std. errors</w:t>
-      </w:r>
-      <w:r>
-        <w:br/>
-      </w:r>
-      <w:r>
-        <w:rPr>
-          <w:rStyle w:val="NormalTok"/>
-        </w:rPr>
-        <w:t xml:space="preserve">std.error </w:t>
-      </w:r>
-      <w:r>
-        <w:rPr>
-          <w:rStyle w:val="OtherTok"/>
-        </w:rPr>
-        <w:t xml:space="preserve">&lt;-</w:t>
-      </w:r>
-      <w:r>
-        <w:rPr>
-          <w:rStyle w:val="NormalTok"/>
-        </w:rPr>
-        <w:t xml:space="preserve"> </w:t>
-      </w:r>
-      <w:r>
-        <w:rPr>
-          <w:rStyle w:val="FunctionTok"/>
-        </w:rPr>
-        <w:t xml:space="preserve">c</w:t>
-      </w:r>
-      <w:r>
-        <w:rPr>
-          <w:rStyle w:val="NormalTok"/>
-        </w:rPr>
-        <w:t xml:space="preserve">(</w:t>
-      </w:r>
-      <w:r>
-        <w:br/>
-      </w:r>
-      <w:r>
-        <w:rPr>
-          <w:rStyle w:val="NormalTok"/>
-        </w:rPr>
-        <w:t xml:space="preserve">  </w:t>
-      </w:r>
-      <w:r>
-        <w:rPr>
-          <w:rStyle w:val="StringTok"/>
-        </w:rPr>
-        <w:t xml:space="preserve">"0.28981"</w:t>
-      </w:r>
-      <w:r>
-        <w:rPr>
-          <w:rStyle w:val="NormalTok"/>
-        </w:rPr>
-        <w:t xml:space="preserve">, </w:t>
-      </w:r>
-      <w:r>
-        <w:rPr>
-          <w:rStyle w:val="StringTok"/>
-        </w:rPr>
-        <w:t xml:space="preserve">"0.02629"</w:t>
-      </w:r>
-      <w:r>
-        <w:rPr>
-          <w:rStyle w:val="NormalTok"/>
-        </w:rPr>
-        <w:t xml:space="preserve">, </w:t>
-      </w:r>
-      <w:r>
-        <w:rPr>
-          <w:rStyle w:val="StringTok"/>
-        </w:rPr>
-        <w:t xml:space="preserve">"0.07023"</w:t>
-      </w:r>
-      <w:r>
-        <w:rPr>
-          <w:rStyle w:val="NormalTok"/>
-        </w:rPr>
-        <w:t xml:space="preserve">, </w:t>
-      </w:r>
-      <w:r>
-        <w:rPr>
-          <w:rStyle w:val="StringTok"/>
-        </w:rPr>
-        <w:t xml:space="preserve">"0.11115"</w:t>
-      </w:r>
-      <w:r>
-        <w:rPr>
-          <w:rStyle w:val="NormalTok"/>
-        </w:rPr>
-        <w:t xml:space="preserve">, </w:t>
-      </w:r>
-      <w:r>
-        <w:rPr>
-          <w:rStyle w:val="StringTok"/>
-        </w:rPr>
-        <w:t xml:space="preserve">"0.49880"</w:t>
-      </w:r>
-      <w:r>
-        <w:rPr>
-          <w:rStyle w:val="NormalTok"/>
-        </w:rPr>
-        <w:t xml:space="preserve">, </w:t>
-      </w:r>
-      <w:r>
-        <w:rPr>
-          <w:rStyle w:val="StringTok"/>
-        </w:rPr>
-        <w:t xml:space="preserve">"0.10576"</w:t>
-      </w:r>
-      <w:r>
-        <w:rPr>
-          <w:rStyle w:val="NormalTok"/>
-        </w:rPr>
-        <w:t xml:space="preserve">, </w:t>
-      </w:r>
-      <w:r>
-        <w:rPr>
-          <w:rStyle w:val="StringTok"/>
-        </w:rPr>
-        <w:t xml:space="preserve">"0.10755"</w:t>
-      </w:r>
-      <w:r>
-        <w:rPr>
-          <w:rStyle w:val="NormalTok"/>
-        </w:rPr>
-        <w:t xml:space="preserve">, </w:t>
-      </w:r>
-      <w:r>
-        <w:rPr>
-          <w:rStyle w:val="StringTok"/>
-        </w:rPr>
-        <w:t xml:space="preserve">"0.45001"</w:t>
-      </w:r>
-      <w:r>
-        <w:rPr>
-          <w:rStyle w:val="NormalTok"/>
-        </w:rPr>
-        <w:t xml:space="preserve">, </w:t>
-      </w:r>
-      <w:r>
-        <w:rPr>
-          <w:rStyle w:val="StringTok"/>
-        </w:rPr>
-        <w:t xml:space="preserve">"0.18116"</w:t>
-      </w:r>
-      <w:r>
-        <w:rPr>
-          <w:rStyle w:val="NormalTok"/>
-        </w:rPr>
-        <w:t xml:space="preserve">, </w:t>
-      </w:r>
-      <w:r>
-        <w:rPr>
-          <w:rStyle w:val="StringTok"/>
-        </w:rPr>
-        <w:t xml:space="preserve">"0.11051"</w:t>
-      </w:r>
-      <w:r>
-        <w:rPr>
-          <w:rStyle w:val="NormalTok"/>
-        </w:rPr>
-        <w:t xml:space="preserve">, </w:t>
-      </w:r>
-      <w:r>
-        <w:rPr>
-          <w:rStyle w:val="StringTok"/>
-        </w:rPr>
-        <w:t xml:space="preserve">"0.15848"</w:t>
-      </w:r>
-      <w:r>
-        <w:rPr>
-          <w:rStyle w:val="NormalTok"/>
-        </w:rPr>
-        <w:t xml:space="preserve">, </w:t>
-      </w:r>
-      <w:r>
-        <w:rPr>
-          <w:rStyle w:val="StringTok"/>
-        </w:rPr>
-        <w:t xml:space="preserve">"0.10190"</w:t>
-      </w:r>
-      <w:r>
-        <w:rPr>
-          <w:rStyle w:val="NormalTok"/>
-        </w:rPr>
-        <w:t xml:space="preserve">, </w:t>
-      </w:r>
-      <w:r>
-        <w:rPr>
-          <w:rStyle w:val="StringTok"/>
-        </w:rPr>
-        <w:t xml:space="preserve">"0.03826"</w:t>
-      </w:r>
-      <w:r>
-        <w:rPr>
-          <w:rStyle w:val="NormalTok"/>
-        </w:rPr>
-        <w:t xml:space="preserve">)</w:t>
-      </w:r>
-      <w:r>
-        <w:br/>
-      </w:r>
-      <w:r>
-        <w:rPr>
-          <w:rStyle w:val="CommentTok"/>
-        </w:rPr>
-        <w:t xml:space="preserve">#define z scores</w:t>
-      </w:r>
-      <w:r>
-        <w:br/>
-      </w:r>
-      <w:r>
-        <w:rPr>
-          <w:rStyle w:val="NormalTok"/>
-        </w:rPr>
-        <w:t xml:space="preserve">z.value </w:t>
-      </w:r>
-      <w:r>
-        <w:rPr>
-          <w:rStyle w:val="OtherTok"/>
-        </w:rPr>
-        <w:t xml:space="preserve">&lt;-</w:t>
-      </w:r>
-      <w:r>
-        <w:rPr>
-          <w:rStyle w:val="NormalTok"/>
-        </w:rPr>
-        <w:t xml:space="preserve"> </w:t>
-      </w:r>
-      <w:r>
-        <w:rPr>
-          <w:rStyle w:val="FunctionTok"/>
-        </w:rPr>
-        <w:t xml:space="preserve">c</w:t>
-      </w:r>
-      <w:r>
-        <w:rPr>
-          <w:rStyle w:val="NormalTok"/>
-        </w:rPr>
-        <w:t xml:space="preserve">(</w:t>
-      </w:r>
-      <w:r>
-        <w:br/>
-      </w:r>
-      <w:r>
-        <w:rPr>
-          <w:rStyle w:val="NormalTok"/>
-        </w:rPr>
-        <w:t xml:space="preserve">  </w:t>
-      </w:r>
-      <w:r>
-        <w:rPr>
-          <w:rStyle w:val="StringTok"/>
-        </w:rPr>
-        <w:t xml:space="preserve">"-1.978"</w:t>
-      </w:r>
-      <w:r>
-        <w:rPr>
-          <w:rStyle w:val="NormalTok"/>
-        </w:rPr>
-        <w:t xml:space="preserve">, </w:t>
-      </w:r>
-      <w:r>
-        <w:rPr>
-          <w:rStyle w:val="StringTok"/>
-        </w:rPr>
-        <w:t xml:space="preserve">"1.633"</w:t>
-      </w:r>
-      <w:r>
-        <w:rPr>
-          <w:rStyle w:val="NormalTok"/>
-        </w:rPr>
-        <w:t xml:space="preserve">, </w:t>
-      </w:r>
-      <w:r>
-        <w:rPr>
-          <w:rStyle w:val="StringTok"/>
-        </w:rPr>
-        <w:t xml:space="preserve">"0.343"</w:t>
-      </w:r>
-      <w:r>
-        <w:rPr>
-          <w:rStyle w:val="NormalTok"/>
-        </w:rPr>
-        <w:t xml:space="preserve">, </w:t>
-      </w:r>
-      <w:r>
-        <w:rPr>
-          <w:rStyle w:val="StringTok"/>
-        </w:rPr>
-        <w:t xml:space="preserve">"4.009"</w:t>
-      </w:r>
-      <w:r>
-        <w:rPr>
-          <w:rStyle w:val="NormalTok"/>
-        </w:rPr>
-        <w:t xml:space="preserve">, </w:t>
-      </w:r>
-      <w:r>
-        <w:rPr>
-          <w:rStyle w:val="StringTok"/>
-        </w:rPr>
-        <w:t xml:space="preserve">"-0.059"</w:t>
-      </w:r>
-      <w:r>
-        <w:rPr>
-          <w:rStyle w:val="NormalTok"/>
-        </w:rPr>
-        <w:t xml:space="preserve">, </w:t>
-      </w:r>
-      <w:r>
-        <w:rPr>
-          <w:rStyle w:val="StringTok"/>
-        </w:rPr>
-        <w:t xml:space="preserve">"2.100"</w:t>
-      </w:r>
-      <w:r>
-        <w:rPr>
-          <w:rStyle w:val="NormalTok"/>
-        </w:rPr>
-        <w:t xml:space="preserve">, </w:t>
-      </w:r>
-      <w:r>
-        <w:rPr>
-          <w:rStyle w:val="StringTok"/>
-        </w:rPr>
-        <w:t xml:space="preserve">"-5.475"</w:t>
-      </w:r>
-      <w:r>
-        <w:rPr>
-          <w:rStyle w:val="NormalTok"/>
-        </w:rPr>
-        <w:t xml:space="preserve">, </w:t>
-      </w:r>
-      <w:r>
-        <w:rPr>
-          <w:rStyle w:val="StringTok"/>
-        </w:rPr>
-        <w:t xml:space="preserve">"-0.155"</w:t>
-      </w:r>
-      <w:r>
-        <w:rPr>
-          <w:rStyle w:val="NormalTok"/>
-        </w:rPr>
-        <w:t xml:space="preserve">, </w:t>
-      </w:r>
-      <w:r>
-        <w:rPr>
-          <w:rStyle w:val="StringTok"/>
-        </w:rPr>
-        <w:t xml:space="preserve">"2.371"</w:t>
-      </w:r>
-      <w:r>
-        <w:rPr>
-          <w:rStyle w:val="NormalTok"/>
-        </w:rPr>
-        <w:t xml:space="preserve">, </w:t>
-      </w:r>
-      <w:r>
-        <w:rPr>
-          <w:rStyle w:val="StringTok"/>
-        </w:rPr>
-        <w:t xml:space="preserve">"-6.309"</w:t>
-      </w:r>
-      <w:r>
-        <w:rPr>
-          <w:rStyle w:val="NormalTok"/>
-        </w:rPr>
-        <w:t xml:space="preserve">, </w:t>
-      </w:r>
-      <w:r>
-        <w:rPr>
-          <w:rStyle w:val="StringTok"/>
-        </w:rPr>
-        <w:t xml:space="preserve">"-8.011"</w:t>
-      </w:r>
-      <w:r>
-        <w:rPr>
-          <w:rStyle w:val="NormalTok"/>
-        </w:rPr>
-        <w:t xml:space="preserve">, </w:t>
-      </w:r>
-      <w:r>
-        <w:rPr>
-          <w:rStyle w:val="StringTok"/>
-        </w:rPr>
-        <w:t xml:space="preserve">"0.475"</w:t>
-      </w:r>
-      <w:r>
-        <w:rPr>
-          <w:rStyle w:val="NormalTok"/>
-        </w:rPr>
-        <w:t xml:space="preserve">, </w:t>
-      </w:r>
-      <w:r>
-        <w:rPr>
-          <w:rStyle w:val="StringTok"/>
-        </w:rPr>
-        <w:t xml:space="preserve">"-1.691"</w:t>
-      </w:r>
-      <w:r>
-        <w:rPr>
-          <w:rStyle w:val="NormalTok"/>
-        </w:rPr>
-        <w:t xml:space="preserve">)</w:t>
-      </w:r>
-      <w:r>
-        <w:br/>
-      </w:r>
-      <w:r>
-        <w:rPr>
-          <w:rStyle w:val="CommentTok"/>
-        </w:rPr>
-        <w:t xml:space="preserve">#define p-values</w:t>
-      </w:r>
-      <w:r>
-        <w:br/>
-      </w:r>
-      <w:r>
-        <w:rPr>
-          <w:rStyle w:val="NormalTok"/>
-        </w:rPr>
-        <w:t xml:space="preserve">p.value </w:t>
-      </w:r>
-      <w:r>
-        <w:rPr>
-          <w:rStyle w:val="OtherTok"/>
-        </w:rPr>
-        <w:t xml:space="preserve">&lt;-</w:t>
-      </w:r>
-      <w:r>
-        <w:rPr>
-          <w:rStyle w:val="NormalTok"/>
-        </w:rPr>
-        <w:t xml:space="preserve"> </w:t>
-      </w:r>
-      <w:r>
-        <w:rPr>
-          <w:rStyle w:val="FunctionTok"/>
-        </w:rPr>
-        <w:t xml:space="preserve">c</w:t>
-      </w:r>
-      <w:r>
-        <w:rPr>
-          <w:rStyle w:val="NormalTok"/>
-        </w:rPr>
-        <w:t xml:space="preserve">(</w:t>
-      </w:r>
-      <w:r>
-        <w:br/>
-      </w:r>
-      <w:r>
-        <w:rPr>
-          <w:rStyle w:val="NormalTok"/>
-        </w:rPr>
-        <w:t xml:space="preserve">  </w:t>
-      </w:r>
-      <w:r>
-        <w:rPr>
-          <w:rStyle w:val="StringTok"/>
-        </w:rPr>
-        <w:t xml:space="preserve">"0.0479*"</w:t>
-      </w:r>
-      <w:r>
-        <w:rPr>
-          <w:rStyle w:val="NormalTok"/>
-        </w:rPr>
-        <w:t xml:space="preserve">, </w:t>
-      </w:r>
-      <w:r>
-        <w:rPr>
-          <w:rStyle w:val="StringTok"/>
-        </w:rPr>
-        <w:t xml:space="preserve">"0.1024"</w:t>
-      </w:r>
-      <w:r>
-        <w:rPr>
-          <w:rStyle w:val="NormalTok"/>
-        </w:rPr>
-        <w:t xml:space="preserve">, </w:t>
-      </w:r>
-      <w:r>
-        <w:rPr>
-          <w:rStyle w:val="StringTok"/>
-        </w:rPr>
-        <w:t xml:space="preserve">"0.7312"</w:t>
-      </w:r>
-      <w:r>
-        <w:rPr>
-          <w:rStyle w:val="NormalTok"/>
-        </w:rPr>
-        <w:t xml:space="preserve">, </w:t>
-      </w:r>
-      <w:r>
-        <w:rPr>
-          <w:rStyle w:val="StringTok"/>
-        </w:rPr>
-        <w:t xml:space="preserve">"&lt;0.0001***"</w:t>
-      </w:r>
-      <w:r>
-        <w:rPr>
-          <w:rStyle w:val="NormalTok"/>
-        </w:rPr>
-        <w:t xml:space="preserve">, </w:t>
-      </w:r>
-      <w:r>
-        <w:rPr>
-          <w:rStyle w:val="StringTok"/>
-        </w:rPr>
-        <w:t xml:space="preserve">"0.9533"</w:t>
-      </w:r>
-      <w:r>
-        <w:rPr>
-          <w:rStyle w:val="NormalTok"/>
-        </w:rPr>
-        <w:t xml:space="preserve">, </w:t>
-      </w:r>
-      <w:r>
-        <w:rPr>
-          <w:rStyle w:val="StringTok"/>
-        </w:rPr>
-        <w:t xml:space="preserve">"0.0357*"</w:t>
-      </w:r>
-      <w:r>
-        <w:rPr>
-          <w:rStyle w:val="NormalTok"/>
-        </w:rPr>
-        <w:t xml:space="preserve">, </w:t>
-      </w:r>
-      <w:r>
-        <w:rPr>
-          <w:rStyle w:val="StringTok"/>
-        </w:rPr>
-        <w:t xml:space="preserve">"&lt;0.00001***"</w:t>
-      </w:r>
-      <w:r>
-        <w:rPr>
-          <w:rStyle w:val="NormalTok"/>
-        </w:rPr>
-        <w:t xml:space="preserve">, </w:t>
-      </w:r>
-      <w:r>
-        <w:rPr>
-          <w:rStyle w:val="StringTok"/>
-        </w:rPr>
-        <w:t xml:space="preserve">"0.8766"</w:t>
-      </w:r>
-      <w:r>
-        <w:rPr>
-          <w:rStyle w:val="NormalTok"/>
-        </w:rPr>
-        <w:t xml:space="preserve">, </w:t>
-      </w:r>
-      <w:r>
-        <w:rPr>
-          <w:rStyle w:val="StringTok"/>
-        </w:rPr>
-        <w:t xml:space="preserve">"0.0177*"</w:t>
-      </w:r>
-      <w:r>
-        <w:rPr>
-          <w:rStyle w:val="NormalTok"/>
-        </w:rPr>
-        <w:t xml:space="preserve">, </w:t>
-      </w:r>
-      <w:r>
-        <w:rPr>
-          <w:rStyle w:val="StringTok"/>
-        </w:rPr>
-        <w:t xml:space="preserve">"&lt;0.00001***"</w:t>
-      </w:r>
-      <w:r>
-        <w:rPr>
-          <w:rStyle w:val="NormalTok"/>
-        </w:rPr>
-        <w:t xml:space="preserve">, </w:t>
-      </w:r>
-      <w:r>
-        <w:rPr>
-          <w:rStyle w:val="StringTok"/>
-        </w:rPr>
-        <w:t xml:space="preserve">"&lt;0.00001***"</w:t>
-      </w:r>
-      <w:r>
-        <w:rPr>
-          <w:rStyle w:val="NormalTok"/>
-        </w:rPr>
-        <w:t xml:space="preserve">, </w:t>
-      </w:r>
-      <w:r>
-        <w:rPr>
-          <w:rStyle w:val="StringTok"/>
-        </w:rPr>
-        <w:t xml:space="preserve">"0.6351"</w:t>
-      </w:r>
-      <w:r>
-        <w:rPr>
-          <w:rStyle w:val="NormalTok"/>
-        </w:rPr>
-        <w:t xml:space="preserve">, </w:t>
-      </w:r>
-      <w:r>
-        <w:rPr>
-          <w:rStyle w:val="StringTok"/>
-        </w:rPr>
-        <w:t xml:space="preserve">"0.0909"</w:t>
-      </w:r>
-      <w:r>
-        <w:rPr>
-          <w:rStyle w:val="NormalTok"/>
-        </w:rPr>
-        <w:t xml:space="preserve">)</w:t>
-      </w:r>
-      <w:r>
-        <w:br/>
-      </w:r>
-      <w:r>
-        <w:rPr>
-          <w:rStyle w:val="CommentTok"/>
-        </w:rPr>
-        <w:t xml:space="preserve">#put them into a data frame</w:t>
-      </w:r>
-      <w:r>
-        <w:br/>
-      </w:r>
-      <w:r>
-        <w:rPr>
-          <w:rStyle w:val="NormalTok"/>
-        </w:rPr>
-        <w:t xml:space="preserve">summary_v2 </w:t>
-      </w:r>
-      <w:r>
-        <w:rPr>
-          <w:rStyle w:val="OtherTok"/>
-        </w:rPr>
-        <w:t xml:space="preserve">&lt;-</w:t>
-      </w:r>
-      <w:r>
-        <w:rPr>
-          <w:rStyle w:val="NormalTok"/>
-        </w:rPr>
-        <w:t xml:space="preserve"> </w:t>
-      </w:r>
-      <w:r>
-        <w:rPr>
-          <w:rStyle w:val="FunctionTok"/>
-        </w:rPr>
-        <w:t xml:space="preserve">data.frame</w:t>
-      </w:r>
-      <w:r>
-        <w:rPr>
-          <w:rStyle w:val="NormalTok"/>
-        </w:rPr>
-        <w:t xml:space="preserve">(</w:t>
-      </w:r>
-      <w:r>
-        <w:br/>
-      </w:r>
-      <w:r>
-        <w:rPr>
-          <w:rStyle w:val="NormalTok"/>
-        </w:rPr>
-        <w:t xml:space="preserve">  </w:t>
-      </w:r>
-      <w:r>
-        <w:rPr>
-          <w:rStyle w:val="AttributeTok"/>
-        </w:rPr>
-        <w:t xml:space="preserve">Estimate =</w:t>
-      </w:r>
-      <w:r>
-        <w:rPr>
-          <w:rStyle w:val="NormalTok"/>
-        </w:rPr>
-        <w:t xml:space="preserve"> coef,</w:t>
-      </w:r>
-      <w:r>
-        <w:br/>
-      </w:r>
-      <w:r>
-        <w:rPr>
-          <w:rStyle w:val="NormalTok"/>
-        </w:rPr>
-        <w:t xml:space="preserve">  </w:t>
-      </w:r>
-      <w:r>
-        <w:rPr>
-          <w:rStyle w:val="StringTok"/>
-        </w:rPr>
-        <w:t xml:space="preserve">`</w:t>
-      </w:r>
-      <w:r>
-        <w:rPr>
-          <w:rStyle w:val="AttributeTok"/>
-        </w:rPr>
-        <w:t xml:space="preserve">Std. Error</w:t>
-      </w:r>
-      <w:r>
-        <w:rPr>
-          <w:rStyle w:val="StringTok"/>
-        </w:rPr>
-        <w:t xml:space="preserve">`</w:t>
-      </w:r>
-      <w:r>
-        <w:rPr>
-          <w:rStyle w:val="NormalTok"/>
-        </w:rPr>
-        <w:t xml:space="preserve"> </w:t>
-      </w:r>
-      <w:r>
-        <w:rPr>
-          <w:rStyle w:val="OtherTok"/>
-        </w:rPr>
-        <w:t xml:space="preserve">=</w:t>
-      </w:r>
-      <w:r>
-        <w:rPr>
-          <w:rStyle w:val="NormalTok"/>
-        </w:rPr>
-        <w:t xml:space="preserve"> std.error,</w:t>
-      </w:r>
-      <w:r>
-        <w:br/>
-      </w:r>
-      <w:r>
-        <w:rPr>
-          <w:rStyle w:val="NormalTok"/>
-        </w:rPr>
-        <w:t xml:space="preserve">  </w:t>
-      </w:r>
-      <w:r>
-        <w:rPr>
-          <w:rStyle w:val="StringTok"/>
-        </w:rPr>
-        <w:t xml:space="preserve">`</w:t>
-      </w:r>
-      <w:r>
-        <w:rPr>
-          <w:rStyle w:val="AttributeTok"/>
-        </w:rPr>
-        <w:t xml:space="preserve">z-value</w:t>
-      </w:r>
-      <w:r>
-        <w:rPr>
-          <w:rStyle w:val="StringTok"/>
-        </w:rPr>
-        <w:t xml:space="preserve">`</w:t>
-      </w:r>
-      <w:r>
-        <w:rPr>
-          <w:rStyle w:val="NormalTok"/>
-        </w:rPr>
-        <w:t xml:space="preserve"> </w:t>
-      </w:r>
-      <w:r>
-        <w:rPr>
-          <w:rStyle w:val="OtherTok"/>
-        </w:rPr>
-        <w:t xml:space="preserve">=</w:t>
-      </w:r>
-      <w:r>
-        <w:rPr>
-          <w:rStyle w:val="NormalTok"/>
-        </w:rPr>
-        <w:t xml:space="preserve"> z.value,</w:t>
-      </w:r>
-      <w:r>
-        <w:br/>
-      </w:r>
-      <w:r>
-        <w:rPr>
-          <w:rStyle w:val="NormalTok"/>
-        </w:rPr>
-        <w:t xml:space="preserve">  </w:t>
-      </w:r>
-      <w:r>
-        <w:rPr>
-          <w:rStyle w:val="StringTok"/>
-        </w:rPr>
-        <w:t xml:space="preserve">`</w:t>
-      </w:r>
-      <w:r>
-        <w:rPr>
-          <w:rStyle w:val="AttributeTok"/>
-        </w:rPr>
-        <w:t xml:space="preserve">p-value</w:t>
-      </w:r>
-      <w:r>
-        <w:rPr>
-          <w:rStyle w:val="StringTok"/>
-        </w:rPr>
-        <w:t xml:space="preserve">`</w:t>
-      </w:r>
-      <w:r>
-        <w:rPr>
-          <w:rStyle w:val="NormalTok"/>
-        </w:rPr>
-        <w:t xml:space="preserve"> </w:t>
-      </w:r>
-      <w:r>
-        <w:rPr>
-          <w:rStyle w:val="OtherTok"/>
-        </w:rPr>
-        <w:t xml:space="preserve">=</w:t>
-      </w:r>
-      <w:r>
-        <w:rPr>
-          <w:rStyle w:val="NormalTok"/>
-        </w:rPr>
-        <w:t xml:space="preserve"> p.value)</w:t>
-      </w:r>
-      <w:r>
-        <w:br/>
-      </w:r>
-      <w:r>
-        <w:rPr>
-          <w:rStyle w:val="CommentTok"/>
-        </w:rPr>
-        <w:t xml:space="preserve">#give the rows descriptive names </w:t>
-      </w:r>
-      <w:r>
-        <w:br/>
-      </w:r>
-      <w:r>
-        <w:rPr>
-          <w:rStyle w:val="FunctionTok"/>
-        </w:rPr>
-        <w:t xml:space="preserve">rownames</w:t>
-      </w:r>
-      <w:r>
-        <w:rPr>
-          <w:rStyle w:val="NormalTok"/>
-        </w:rPr>
-        <w:t xml:space="preserve">(summary_v2) </w:t>
-      </w:r>
-      <w:r>
-        <w:rPr>
-          <w:rStyle w:val="OtherTok"/>
-        </w:rPr>
-        <w:t xml:space="preserve">&lt;-</w:t>
-      </w:r>
-      <w:r>
-        <w:rPr>
-          <w:rStyle w:val="NormalTok"/>
-        </w:rPr>
-        <w:t xml:space="preserve"> </w:t>
-      </w:r>
-      <w:r>
-        <w:rPr>
-          <w:rStyle w:val="FunctionTok"/>
-        </w:rPr>
-        <w:t xml:space="preserve">c</w:t>
-      </w:r>
-      <w:r>
-        <w:rPr>
-          <w:rStyle w:val="NormalTok"/>
-        </w:rPr>
-        <w:t xml:space="preserve">(</w:t>
-      </w:r>
-      <w:r>
-        <w:br/>
-      </w:r>
-      <w:r>
-        <w:rPr>
-          <w:rStyle w:val="NormalTok"/>
-        </w:rPr>
-        <w:t xml:space="preserve">  </w:t>
-      </w:r>
-      <w:r>
-        <w:rPr>
-          <w:rStyle w:val="StringTok"/>
-        </w:rPr>
-        <w:t xml:space="preserve">"Intercept"</w:t>
-      </w:r>
-      <w:r>
-        <w:rPr>
-          <w:rStyle w:val="NormalTok"/>
-        </w:rPr>
-        <w:t xml:space="preserve">, </w:t>
-      </w:r>
-      <w:r>
-        <w:rPr>
-          <w:rStyle w:val="StringTok"/>
-        </w:rPr>
-        <w:t xml:space="preserve">"Social Media Pref. Index"</w:t>
-      </w:r>
-      <w:r>
-        <w:rPr>
-          <w:rStyle w:val="NormalTok"/>
-        </w:rPr>
-        <w:t xml:space="preserve">, </w:t>
-      </w:r>
-      <w:r>
-        <w:rPr>
-          <w:rStyle w:val="StringTok"/>
-        </w:rPr>
-        <w:t xml:space="preserve">"Social Media Use Frequency"</w:t>
+        <w:t xml:space="preserve">"Social Media Pref. Index * Republican, or Leans Republican"</w:t>
       </w:r>
       <w:r>
         <w:rPr>
@@ -18184,154 +18673,10 @@
         <w:t xml:space="preserve">,</w:t>
       </w:r>
       <w:r>
-        <w:br/>
-      </w:r>
-      <w:r>
-        <w:rPr>
-          <w:rStyle w:val="NormalTok"/>
-        </w:rPr>
-        <w:t xml:space="preserve">  </w:t>
-      </w:r>
-      <w:r>
-        <w:rPr>
-          <w:rStyle w:val="StringTok"/>
-        </w:rPr>
-        <w:t xml:space="preserve">"Economic Perception (Good)"</w:t>
-      </w:r>
-      <w:r>
-        <w:rPr>
-          <w:rStyle w:val="NormalTok"/>
-        </w:rPr>
-        <w:t xml:space="preserve">, </w:t>
-      </w:r>
-      <w:r>
-        <w:rPr>
-          <w:rStyle w:val="StringTok"/>
-        </w:rPr>
-        <w:t xml:space="preserve">"Other Gender"</w:t>
-      </w:r>
-      <w:r>
-        <w:rPr>
-          <w:rStyle w:val="NormalTok"/>
-        </w:rPr>
-        <w:t xml:space="preserve">, </w:t>
-      </w:r>
-      <w:r>
-        <w:rPr>
-          <w:rStyle w:val="StringTok"/>
-        </w:rPr>
-        <w:t xml:space="preserve">"Woman"</w:t>
-      </w:r>
-      <w:r>
-        <w:rPr>
-          <w:rStyle w:val="NormalTok"/>
-        </w:rPr>
-        <w:t xml:space="preserve">, </w:t>
-      </w:r>
-      <w:r>
-        <w:rPr>
-          <w:rStyle w:val="StringTok"/>
-        </w:rPr>
-        <w:t xml:space="preserve">"White"</w:t>
-      </w:r>
-      <w:r>
-        <w:rPr>
-          <w:rStyle w:val="NormalTok"/>
-        </w:rPr>
-        <w:t xml:space="preserve">,</w:t>
-      </w:r>
-      <w:r>
-        <w:br/>
-      </w:r>
-      <w:r>
-        <w:rPr>
-          <w:rStyle w:val="NormalTok"/>
-        </w:rPr>
-        <w:t xml:space="preserve">  </w:t>
-      </w:r>
-      <w:r>
-        <w:rPr>
-          <w:rStyle w:val="StringTok"/>
-        </w:rPr>
-        <w:t xml:space="preserve">"Other Party"</w:t>
-      </w:r>
-      <w:r>
-        <w:rPr>
-          <w:rStyle w:val="NormalTok"/>
-        </w:rPr>
-        <w:t xml:space="preserve">, </w:t>
-      </w:r>
-      <w:r>
-        <w:rPr>
-          <w:rStyle w:val="StringTok"/>
-        </w:rPr>
-        <w:t xml:space="preserve">"Republican, or Leans Republican"</w:t>
-      </w:r>
-      <w:r>
-        <w:rPr>
-          <w:rStyle w:val="NormalTok"/>
-        </w:rPr>
-        <w:t xml:space="preserve">, </w:t>
-      </w:r>
-      <w:r>
-        <w:rPr>
-          <w:rStyle w:val="StringTok"/>
-        </w:rPr>
-        <w:t xml:space="preserve">"Middle Income"</w:t>
-      </w:r>
-      <w:r>
-        <w:rPr>
-          <w:rStyle w:val="NormalTok"/>
-        </w:rPr>
-        <w:t xml:space="preserve">,</w:t>
-      </w:r>
-      <w:r>
-        <w:br/>
-      </w:r>
-      <w:r>
-        <w:rPr>
-          <w:rStyle w:val="NormalTok"/>
-        </w:rPr>
-        <w:t xml:space="preserve">  </w:t>
-      </w:r>
-      <w:r>
-        <w:rPr>
-          <w:rStyle w:val="StringTok"/>
-        </w:rPr>
-        <w:t xml:space="preserve">"Upper Income"</w:t>
-      </w:r>
-      <w:r>
-        <w:rPr>
-          <w:rStyle w:val="NormalTok"/>
-        </w:rPr>
-        <w:t xml:space="preserve">, </w:t>
-      </w:r>
-      <w:r>
-        <w:rPr>
-          <w:rStyle w:val="StringTok"/>
-        </w:rPr>
-        <w:t xml:space="preserve">"Social Media Pref. Index * Other Party"</w:t>
-      </w:r>
-      <w:r>
-        <w:rPr>
-          <w:rStyle w:val="NormalTok"/>
-        </w:rPr>
-        <w:t xml:space="preserve">,</w:t>
-      </w:r>
-      <w:r>
-        <w:br/>
-      </w:r>
-      <w:r>
-        <w:rPr>
-          <w:rStyle w:val="NormalTok"/>
-        </w:rPr>
-        <w:t xml:space="preserve">  </w:t>
-      </w:r>
-      <w:r>
-        <w:rPr>
-          <w:rStyle w:val="StringTok"/>
-        </w:rPr>
-        <w:t xml:space="preserve">"Social Media Pref. Index * Republican, or Leans Republican"</w:t>
+        <w:rPr>
+          <w:rStyle w:val="StringTok"/>
+        </w:rPr>
+        <w:t xml:space="preserve">"Social Media Pref. Index * Other Political Party"</w:t>
       </w:r>
       <w:r>
         <w:rPr>
@@ -18924,7 +19269,7 @@
         <w:gridCol w:w="1279"/>
         <w:gridCol w:w="1352"/>
         <w:gridCol w:w="1108"/>
-        <w:gridCol w:w="1591"/>
+        <w:gridCol w:w="1652"/>
       </w:tblGrid>
       <w:tr>
         <w:trPr>
@@ -19305,7 +19650,7 @@
                 <w:szCs w:val="22"/>
                 <w:color w:val="000000"/>
               </w:rPr>
-              <w:t xml:space="preserve">-0.57324</w:t>
+              <w:t xml:space="preserve">-0.08683</w:t>
             </w:r>
           </w:p>
         </w:tc>
@@ -19358,7 +19703,7 @@
                 <w:szCs w:val="22"/>
                 <w:color w:val="000000"/>
               </w:rPr>
-              <w:t xml:space="preserve">0.28981</w:t>
+              <w:t xml:space="preserve">0.29769</w:t>
             </w:r>
           </w:p>
         </w:tc>
@@ -19411,7 +19756,7 @@
                 <w:szCs w:val="22"/>
                 <w:color w:val="000000"/>
               </w:rPr>
-              <w:t xml:space="preserve">-1.978</w:t>
+              <w:t xml:space="preserve">-0.292</w:t>
             </w:r>
           </w:p>
         </w:tc>
@@ -19464,7 +19809,7 @@
                 <w:szCs w:val="22"/>
                 <w:color w:val="000000"/>
               </w:rPr>
-              <w:t xml:space="preserve">0.0479*</w:t>
+              <w:t xml:space="preserve">0.7705</w:t>
             </w:r>
           </w:p>
         </w:tc>
@@ -19576,7 +19921,7 @@
                 <w:szCs w:val="22"/>
                 <w:color w:val="000000"/>
               </w:rPr>
-              <w:t xml:space="preserve">0.04294</w:t>
+              <w:t xml:space="preserve">-0.04188</w:t>
             </w:r>
           </w:p>
         </w:tc>
@@ -19629,7 +19974,7 @@
                 <w:szCs w:val="22"/>
                 <w:color w:val="000000"/>
               </w:rPr>
-              <w:t xml:space="preserve">0.02629</w:t>
+              <w:t xml:space="preserve">0.02622</w:t>
             </w:r>
           </w:p>
         </w:tc>
@@ -19682,7 +20027,7 @@
                 <w:szCs w:val="22"/>
                 <w:color w:val="000000"/>
               </w:rPr>
-              <w:t xml:space="preserve">1.633</w:t>
+              <w:t xml:space="preserve">-1.597</w:t>
             </w:r>
           </w:p>
         </w:tc>
@@ -19735,7 +20080,7 @@
                 <w:szCs w:val="22"/>
                 <w:color w:val="000000"/>
               </w:rPr>
-              <w:t xml:space="preserve">0.1024</w:t>
+              <w:t xml:space="preserve">0.1102</w:t>
             </w:r>
           </w:p>
         </w:tc>
@@ -19847,7 +20192,7 @@
                 <w:szCs w:val="22"/>
                 <w:color w:val="000000"/>
               </w:rPr>
-              <w:t xml:space="preserve">0.02412</w:t>
+              <w:t xml:space="preserve">-0.02526</w:t>
             </w:r>
           </w:p>
         </w:tc>
@@ -19900,7 +20245,7 @@
                 <w:szCs w:val="22"/>
                 <w:color w:val="000000"/>
               </w:rPr>
-              <w:t xml:space="preserve">0.07023</w:t>
+              <w:t xml:space="preserve">0.07019</w:t>
             </w:r>
           </w:p>
         </w:tc>
@@ -19953,7 +20298,7 @@
                 <w:szCs w:val="22"/>
                 <w:color w:val="000000"/>
               </w:rPr>
-              <w:t xml:space="preserve">0.343</w:t>
+              <w:t xml:space="preserve">-0.360</w:t>
             </w:r>
           </w:p>
         </w:tc>
@@ -20006,14 +20351,14 @@
                 <w:szCs w:val="22"/>
                 <w:color w:val="000000"/>
               </w:rPr>
-              <w:t xml:space="preserve">0.7312</w:t>
+              <w:t xml:space="preserve">0.7189</w:t>
             </w:r>
           </w:p>
         </w:tc>
       </w:tr>
       <w:tr>
         <w:trPr>
-          <w:trHeight w:val="619" w:hRule="auto"/>
+          <w:trHeight w:val="617" w:hRule="auto"/>
         </w:trPr>
         body 4
         <w:tc>
@@ -20065,7 +20410,7 @@
                 <w:szCs w:val="22"/>
                 <w:color w:val="000000"/>
               </w:rPr>
-              <w:t xml:space="preserve">Economic Perception (Good)</w:t>
+              <w:t xml:space="preserve">Economic Perception (Bad)</w:t>
             </w:r>
           </w:p>
         </w:tc>
@@ -20118,7 +20463,7 @@
                 <w:szCs w:val="22"/>
                 <w:color w:val="000000"/>
               </w:rPr>
-              <w:t xml:space="preserve">0.44557</w:t>
+              <w:t xml:space="preserve">0.44460</w:t>
             </w:r>
           </w:p>
         </w:tc>
@@ -20171,7 +20516,7 @@
                 <w:szCs w:val="22"/>
                 <w:color w:val="000000"/>
               </w:rPr>
-              <w:t xml:space="preserve">0.11115</w:t>
+              <w:t xml:space="preserve">0.11113</w:t>
             </w:r>
           </w:p>
         </w:tc>
@@ -20224,7 +20569,7 @@
                 <w:szCs w:val="22"/>
                 <w:color w:val="000000"/>
               </w:rPr>
-              <w:t xml:space="preserve">4.009</w:t>
+              <w:t xml:space="preserve">4.001</w:t>
             </w:r>
           </w:p>
         </w:tc>
@@ -20277,14 +20622,14 @@
                 <w:szCs w:val="22"/>
                 <w:color w:val="000000"/>
               </w:rPr>
-              <w:t xml:space="preserve">&lt;0.0001***</w:t>
+              <w:t xml:space="preserve">&lt; 0.0001***</w:t>
             </w:r>
           </w:p>
         </w:tc>
       </w:tr>
       <w:tr>
         <w:trPr>
-          <w:trHeight w:val="577" w:hRule="auto"/>
+          <w:trHeight w:val="573" w:hRule="auto"/>
         </w:trPr>
         body 5
         <w:tc>
@@ -20336,7 +20681,7 @@
                 <w:szCs w:val="22"/>
                 <w:color w:val="000000"/>
               </w:rPr>
-              <w:t xml:space="preserve">Other Gender</w:t>
+              <w:t xml:space="preserve">Man</w:t>
             </w:r>
           </w:p>
         </w:tc>
@@ -20389,7 +20734,7 @@
                 <w:szCs w:val="22"/>
                 <w:color w:val="000000"/>
               </w:rPr>
-              <w:t xml:space="preserve">-0.02921</w:t>
+              <w:t xml:space="preserve">0.21556</w:t>
             </w:r>
           </w:p>
         </w:tc>
@@ -20442,7 +20787,7 @@
                 <w:szCs w:val="22"/>
                 <w:color w:val="000000"/>
               </w:rPr>
-              <w:t xml:space="preserve">0.49880</w:t>
+              <w:t xml:space="preserve">0.10501</w:t>
             </w:r>
           </w:p>
         </w:tc>
@@ -20495,7 +20840,7 @@
                 <w:szCs w:val="22"/>
                 <w:color w:val="000000"/>
               </w:rPr>
-              <w:t xml:space="preserve">-0.059</w:t>
+              <w:t xml:space="preserve">2.053</w:t>
             </w:r>
           </w:p>
         </w:tc>
@@ -20548,7 +20893,7 @@
                 <w:szCs w:val="22"/>
                 <w:color w:val="000000"/>
               </w:rPr>
-              <w:t xml:space="preserve">0.9533</w:t>
+              <w:t xml:space="preserve">0.0401*</w:t>
             </w:r>
           </w:p>
         </w:tc>
@@ -20607,277 +20952,6 @@
                 <w:szCs w:val="22"/>
                 <w:color w:val="000000"/>
               </w:rPr>
-              <w:t xml:space="preserve">Woman</w:t>
-            </w:r>
-          </w:p>
-        </w:tc>
-        <w:tc>
-          <w:tcPr>
-            <w:tcBorders>
-              <w:bottom w:val="none" w:sz="0" w:space="0" w:color="000000"/>
-              <w:top w:val="none" w:sz="0" w:space="0" w:color="000000"/>
-              <w:left w:val="none" w:sz="0" w:space="0" w:color="000000"/>
-              <w:right w:val="none" w:sz="0" w:space="0" w:color="000000"/>
-            </w:tcBorders>
-            <w:shd w:val="clear" w:color="auto" w:fill="FFFFFF"/>
-            <w:tcMar>
-              <w:top w:w="0" w:type="dxa"/>
-              <w:bottom w:w="0" w:type="dxa"/>
-              <w:left w:w="0" w:type="dxa"/>
-              <w:right w:w="0" w:type="dxa"/>
-            </w:tcMar>
-            <w:vAlign w:val="center"/>
-          </w:tcPr>
-          <w:p>
-            <w:pPr>
-              <w:pStyle w:val="Normal"/>
-              <w:jc w:val="left"/>
-              <w:pBdr>
-                <w:bottom w:val="none" w:sz="0" w:space="0" w:color="000000"/>
-                <w:top w:val="none" w:sz="0" w:space="0" w:color="000000"/>
-                <w:left w:val="none" w:sz="0" w:space="0" w:color="000000"/>
-                <w:right w:val="none" w:sz="0" w:space="0" w:color="000000"/>
-              </w:pBdr>
-              <w:spacing w:after="100" w:before="100" w:line="240"/>
-              <w:ind w:left="100" w:right="100" w:firstLine="0" w:firstLineChars="0"/>
-              <w:rPr>
-                <w:rFonts w:ascii="Helvetica" w:hAnsi="Helvetica" w:eastAsia="Helvetica" w:cs="Helvetica"/>
-                <w:i w:val="false"/>
-                <w:b w:val="false"/>
-                <w:u w:val="none"/>
-                <w:sz w:val="22"/>
-                <w:szCs w:val="22"/>
-                <w:color w:val="000000"/>
-              </w:rPr>
-            </w:pPr>
-            <w:r xmlns:w="http://schemas.openxmlformats.org/wordprocessingml/2006/main" xmlns:wp="http://schemas.openxmlformats.org/drawingml/2006/wordprocessingDrawing" xmlns:r="http://schemas.openxmlformats.org/officeDocument/2006/relationships" xmlns:w14="http://schemas.microsoft.com/office/word/2010/wordml">
-              <w:rPr>
-                <w:rFonts w:ascii="Helvetica" w:hAnsi="Helvetica" w:eastAsia="Helvetica" w:cs="Helvetica"/>
-                <w:i w:val="false"/>
-                <w:b w:val="false"/>
-                <w:u w:val="none"/>
-                <w:sz w:val="22"/>
-                <w:szCs w:val="22"/>
-                <w:color w:val="000000"/>
-              </w:rPr>
-              <w:t xml:space="preserve">0.22214</w:t>
-            </w:r>
-          </w:p>
-        </w:tc>
-        <w:tc>
-          <w:tcPr>
-            <w:tcBorders>
-              <w:bottom w:val="none" w:sz="0" w:space="0" w:color="000000"/>
-              <w:top w:val="none" w:sz="0" w:space="0" w:color="000000"/>
-              <w:left w:val="none" w:sz="0" w:space="0" w:color="000000"/>
-              <w:right w:val="none" w:sz="0" w:space="0" w:color="000000"/>
-            </w:tcBorders>
-            <w:shd w:val="clear" w:color="auto" w:fill="FFFFFF"/>
-            <w:tcMar>
-              <w:top w:w="0" w:type="dxa"/>
-              <w:bottom w:w="0" w:type="dxa"/>
-              <w:left w:w="0" w:type="dxa"/>
-              <w:right w:w="0" w:type="dxa"/>
-            </w:tcMar>
-            <w:vAlign w:val="center"/>
-          </w:tcPr>
-          <w:p>
-            <w:pPr>
-              <w:pStyle w:val="Normal"/>
-              <w:jc w:val="left"/>
-              <w:pBdr>
-                <w:bottom w:val="none" w:sz="0" w:space="0" w:color="000000"/>
-                <w:top w:val="none" w:sz="0" w:space="0" w:color="000000"/>
-                <w:left w:val="none" w:sz="0" w:space="0" w:color="000000"/>
-                <w:right w:val="none" w:sz="0" w:space="0" w:color="000000"/>
-              </w:pBdr>
-              <w:spacing w:after="100" w:before="100" w:line="240"/>
-              <w:ind w:left="100" w:right="100" w:firstLine="0" w:firstLineChars="0"/>
-              <w:rPr>
-                <w:rFonts w:ascii="Helvetica" w:hAnsi="Helvetica" w:eastAsia="Helvetica" w:cs="Helvetica"/>
-                <w:i w:val="false"/>
-                <w:b w:val="false"/>
-                <w:u w:val="none"/>
-                <w:sz w:val="22"/>
-                <w:szCs w:val="22"/>
-                <w:color w:val="000000"/>
-              </w:rPr>
-            </w:pPr>
-            <w:r xmlns:w="http://schemas.openxmlformats.org/wordprocessingml/2006/main" xmlns:wp="http://schemas.openxmlformats.org/drawingml/2006/wordprocessingDrawing" xmlns:r="http://schemas.openxmlformats.org/officeDocument/2006/relationships" xmlns:w14="http://schemas.microsoft.com/office/word/2010/wordml">
-              <w:rPr>
-                <w:rFonts w:ascii="Helvetica" w:hAnsi="Helvetica" w:eastAsia="Helvetica" w:cs="Helvetica"/>
-                <w:i w:val="false"/>
-                <w:b w:val="false"/>
-                <w:u w:val="none"/>
-                <w:sz w:val="22"/>
-                <w:szCs w:val="22"/>
-                <w:color w:val="000000"/>
-              </w:rPr>
-              <w:t xml:space="preserve">0.10576</w:t>
-            </w:r>
-          </w:p>
-        </w:tc>
-        <w:tc>
-          <w:tcPr>
-            <w:tcBorders>
-              <w:bottom w:val="none" w:sz="0" w:space="0" w:color="000000"/>
-              <w:top w:val="none" w:sz="0" w:space="0" w:color="000000"/>
-              <w:left w:val="none" w:sz="0" w:space="0" w:color="000000"/>
-              <w:right w:val="none" w:sz="0" w:space="0" w:color="000000"/>
-            </w:tcBorders>
-            <w:shd w:val="clear" w:color="auto" w:fill="FFFFFF"/>
-            <w:tcMar>
-              <w:top w:w="0" w:type="dxa"/>
-              <w:bottom w:w="0" w:type="dxa"/>
-              <w:left w:w="0" w:type="dxa"/>
-              <w:right w:w="0" w:type="dxa"/>
-            </w:tcMar>
-            <w:vAlign w:val="center"/>
-          </w:tcPr>
-          <w:p>
-            <w:pPr>
-              <w:pStyle w:val="Normal"/>
-              <w:jc w:val="left"/>
-              <w:pBdr>
-                <w:bottom w:val="none" w:sz="0" w:space="0" w:color="000000"/>
-                <w:top w:val="none" w:sz="0" w:space="0" w:color="000000"/>
-                <w:left w:val="none" w:sz="0" w:space="0" w:color="000000"/>
-                <w:right w:val="none" w:sz="0" w:space="0" w:color="000000"/>
-              </w:pBdr>
-              <w:spacing w:after="100" w:before="100" w:line="240"/>
-              <w:ind w:left="100" w:right="100" w:firstLine="0" w:firstLineChars="0"/>
-              <w:rPr>
-                <w:rFonts w:ascii="Helvetica" w:hAnsi="Helvetica" w:eastAsia="Helvetica" w:cs="Helvetica"/>
-                <w:i w:val="false"/>
-                <w:b w:val="false"/>
-                <w:u w:val="none"/>
-                <w:sz w:val="22"/>
-                <w:szCs w:val="22"/>
-                <w:color w:val="000000"/>
-              </w:rPr>
-            </w:pPr>
-            <w:r xmlns:w="http://schemas.openxmlformats.org/wordprocessingml/2006/main" xmlns:wp="http://schemas.openxmlformats.org/drawingml/2006/wordprocessingDrawing" xmlns:r="http://schemas.openxmlformats.org/officeDocument/2006/relationships" xmlns:w14="http://schemas.microsoft.com/office/word/2010/wordml">
-              <w:rPr>
-                <w:rFonts w:ascii="Helvetica" w:hAnsi="Helvetica" w:eastAsia="Helvetica" w:cs="Helvetica"/>
-                <w:i w:val="false"/>
-                <w:b w:val="false"/>
-                <w:u w:val="none"/>
-                <w:sz w:val="22"/>
-                <w:szCs w:val="22"/>
-                <w:color w:val="000000"/>
-              </w:rPr>
-              <w:t xml:space="preserve">2.100</w:t>
-            </w:r>
-          </w:p>
-        </w:tc>
-        <w:tc>
-          <w:tcPr>
-            <w:tcBorders>
-              <w:bottom w:val="none" w:sz="0" w:space="0" w:color="000000"/>
-              <w:top w:val="none" w:sz="0" w:space="0" w:color="000000"/>
-              <w:left w:val="none" w:sz="0" w:space="0" w:color="000000"/>
-              <w:right w:val="none" w:sz="0" w:space="0" w:color="000000"/>
-            </w:tcBorders>
-            <w:shd w:val="clear" w:color="auto" w:fill="FFFFFF"/>
-            <w:tcMar>
-              <w:top w:w="0" w:type="dxa"/>
-              <w:bottom w:w="0" w:type="dxa"/>
-              <w:left w:w="0" w:type="dxa"/>
-              <w:right w:w="0" w:type="dxa"/>
-            </w:tcMar>
-            <w:vAlign w:val="center"/>
-          </w:tcPr>
-          <w:p>
-            <w:pPr>
-              <w:pStyle w:val="Normal"/>
-              <w:jc w:val="left"/>
-              <w:pBdr>
-                <w:bottom w:val="none" w:sz="0" w:space="0" w:color="000000"/>
-                <w:top w:val="none" w:sz="0" w:space="0" w:color="000000"/>
-                <w:left w:val="none" w:sz="0" w:space="0" w:color="000000"/>
-                <w:right w:val="none" w:sz="0" w:space="0" w:color="000000"/>
-              </w:pBdr>
-              <w:spacing w:after="100" w:before="100" w:line="240"/>
-              <w:ind w:left="100" w:right="100" w:firstLine="0" w:firstLineChars="0"/>
-              <w:rPr>
-                <w:rFonts w:ascii="Helvetica" w:hAnsi="Helvetica" w:eastAsia="Helvetica" w:cs="Helvetica"/>
-                <w:i w:val="false"/>
-                <w:b w:val="false"/>
-                <w:u w:val="none"/>
-                <w:sz w:val="22"/>
-                <w:szCs w:val="22"/>
-                <w:color w:val="000000"/>
-              </w:rPr>
-            </w:pPr>
-            <w:r xmlns:w="http://schemas.openxmlformats.org/wordprocessingml/2006/main" xmlns:wp="http://schemas.openxmlformats.org/drawingml/2006/wordprocessingDrawing" xmlns:r="http://schemas.openxmlformats.org/officeDocument/2006/relationships" xmlns:w14="http://schemas.microsoft.com/office/word/2010/wordml">
-              <w:rPr>
-                <w:rFonts w:ascii="Helvetica" w:hAnsi="Helvetica" w:eastAsia="Helvetica" w:cs="Helvetica"/>
-                <w:i w:val="false"/>
-                <w:b w:val="false"/>
-                <w:u w:val="none"/>
-                <w:sz w:val="22"/>
-                <w:szCs w:val="22"/>
-                <w:color w:val="000000"/>
-              </w:rPr>
-              <w:t xml:space="preserve">0.0357*</w:t>
-            </w:r>
-          </w:p>
-        </w:tc>
-      </w:tr>
-      <w:tr>
-        <w:trPr>
-          <w:trHeight w:val="573" w:hRule="auto"/>
-        </w:trPr>
-        body 7
-        <w:tc>
-          <w:tcPr>
-            <w:tcBorders>
-              <w:bottom w:val="none" w:sz="0" w:space="0" w:color="000000"/>
-              <w:top w:val="none" w:sz="0" w:space="0" w:color="000000"/>
-              <w:left w:val="none" w:sz="0" w:space="0" w:color="000000"/>
-              <w:right w:val="none" w:sz="0" w:space="0" w:color="000000"/>
-            </w:tcBorders>
-            <w:shd w:val="clear" w:color="auto" w:fill="FFFFFF"/>
-            <w:tcMar>
-              <w:top w:w="0" w:type="dxa"/>
-              <w:bottom w:w="0" w:type="dxa"/>
-              <w:left w:w="0" w:type="dxa"/>
-              <w:right w:w="0" w:type="dxa"/>
-            </w:tcMar>
-            <w:vAlign w:val="center"/>
-          </w:tcPr>
-          <w:p>
-            <w:pPr>
-              <w:pStyle w:val="Normal"/>
-              <w:jc w:val="left"/>
-              <w:pBdr>
-                <w:bottom w:val="none" w:sz="0" w:space="0" w:color="000000"/>
-                <w:top w:val="none" w:sz="0" w:space="0" w:color="000000"/>
-                <w:left w:val="none" w:sz="0" w:space="0" w:color="000000"/>
-                <w:right w:val="none" w:sz="0" w:space="0" w:color="000000"/>
-              </w:pBdr>
-              <w:spacing w:after="100" w:before="100" w:line="240"/>
-              <w:ind w:left="100" w:right="100" w:firstLine="0" w:firstLineChars="0"/>
-              <w:rPr>
-                <w:rFonts w:ascii="Helvetica" w:hAnsi="Helvetica" w:eastAsia="Helvetica" w:cs="Helvetica"/>
-                <w:i w:val="false"/>
-                <w:b w:val="false"/>
-                <w:u w:val="none"/>
-                <w:sz w:val="22"/>
-                <w:szCs w:val="22"/>
-                <w:color w:val="000000"/>
-              </w:rPr>
-            </w:pPr>
-            <w:r xmlns:w="http://schemas.openxmlformats.org/wordprocessingml/2006/main" xmlns:wp="http://schemas.openxmlformats.org/drawingml/2006/wordprocessingDrawing" xmlns:r="http://schemas.openxmlformats.org/officeDocument/2006/relationships" xmlns:w14="http://schemas.microsoft.com/office/word/2010/wordml">
-              <w:rPr>
-                <w:rFonts w:ascii="Helvetica" w:hAnsi="Helvetica" w:eastAsia="Helvetica" w:cs="Helvetica"/>
-                <w:i w:val="false"/>
-                <w:b w:val="false"/>
-                <w:u w:val="none"/>
-                <w:sz w:val="22"/>
-                <w:szCs w:val="22"/>
-                <w:color w:val="000000"/>
-              </w:rPr>
               <w:t xml:space="preserve">White</w:t>
             </w:r>
           </w:p>
@@ -20931,7 +21005,7 @@
                 <w:szCs w:val="22"/>
                 <w:color w:val="000000"/>
               </w:rPr>
-              <w:t xml:space="preserve">-0.58883</w:t>
+              <w:t xml:space="preserve">0.58948</w:t>
             </w:r>
           </w:p>
         </w:tc>
@@ -20984,7 +21058,7 @@
                 <w:szCs w:val="22"/>
                 <w:color w:val="000000"/>
               </w:rPr>
-              <w:t xml:space="preserve">0.10755</w:t>
+              <w:t xml:space="preserve">0.10753</w:t>
             </w:r>
           </w:p>
         </w:tc>
@@ -21037,7 +21111,7 @@
                 <w:szCs w:val="22"/>
                 <w:color w:val="000000"/>
               </w:rPr>
-              <w:t xml:space="preserve">-5.475</w:t>
+              <w:t xml:space="preserve">5.482</w:t>
             </w:r>
           </w:p>
         </w:tc>
@@ -21090,7 +21164,278 @@
                 <w:szCs w:val="22"/>
                 <w:color w:val="000000"/>
               </w:rPr>
-              <w:t xml:space="preserve">&lt;0.00001***</w:t>
+              <w:t xml:space="preserve">&lt; 0.00001***</w:t>
+            </w:r>
+          </w:p>
+        </w:tc>
+      </w:tr>
+      <w:tr>
+        <w:trPr>
+          <w:trHeight w:val="615" w:hRule="auto"/>
+        </w:trPr>
+        body 7
+        <w:tc>
+          <w:tcPr>
+            <w:tcBorders>
+              <w:bottom w:val="none" w:sz="0" w:space="0" w:color="000000"/>
+              <w:top w:val="none" w:sz="0" w:space="0" w:color="000000"/>
+              <w:left w:val="none" w:sz="0" w:space="0" w:color="000000"/>
+              <w:right w:val="none" w:sz="0" w:space="0" w:color="000000"/>
+            </w:tcBorders>
+            <w:shd w:val="clear" w:color="auto" w:fill="FFFFFF"/>
+            <w:tcMar>
+              <w:top w:w="0" w:type="dxa"/>
+              <w:bottom w:w="0" w:type="dxa"/>
+              <w:left w:w="0" w:type="dxa"/>
+              <w:right w:w="0" w:type="dxa"/>
+            </w:tcMar>
+            <w:vAlign w:val="center"/>
+          </w:tcPr>
+          <w:p>
+            <w:pPr>
+              <w:pStyle w:val="Normal"/>
+              <w:jc w:val="left"/>
+              <w:pBdr>
+                <w:bottom w:val="none" w:sz="0" w:space="0" w:color="000000"/>
+                <w:top w:val="none" w:sz="0" w:space="0" w:color="000000"/>
+                <w:left w:val="none" w:sz="0" w:space="0" w:color="000000"/>
+                <w:right w:val="none" w:sz="0" w:space="0" w:color="000000"/>
+              </w:pBdr>
+              <w:spacing w:after="100" w:before="100" w:line="240"/>
+              <w:ind w:left="100" w:right="100" w:firstLine="0" w:firstLineChars="0"/>
+              <w:rPr>
+                <w:rFonts w:ascii="Helvetica" w:hAnsi="Helvetica" w:eastAsia="Helvetica" w:cs="Helvetica"/>
+                <w:i w:val="false"/>
+                <w:b w:val="false"/>
+                <w:u w:val="none"/>
+                <w:sz w:val="22"/>
+                <w:szCs w:val="22"/>
+                <w:color w:val="000000"/>
+              </w:rPr>
+            </w:pPr>
+            <w:r xmlns:w="http://schemas.openxmlformats.org/wordprocessingml/2006/main" xmlns:wp="http://schemas.openxmlformats.org/drawingml/2006/wordprocessingDrawing" xmlns:r="http://schemas.openxmlformats.org/officeDocument/2006/relationships" xmlns:w14="http://schemas.microsoft.com/office/word/2010/wordml">
+              <w:rPr>
+                <w:rFonts w:ascii="Helvetica" w:hAnsi="Helvetica" w:eastAsia="Helvetica" w:cs="Helvetica"/>
+                <w:i w:val="false"/>
+                <w:b w:val="false"/>
+                <w:u w:val="none"/>
+                <w:sz w:val="22"/>
+                <w:szCs w:val="22"/>
+                <w:color w:val="000000"/>
+              </w:rPr>
+              <w:t xml:space="preserve">Republican, or Leans Republican</w:t>
+            </w:r>
+          </w:p>
+        </w:tc>
+        <w:tc>
+          <w:tcPr>
+            <w:tcBorders>
+              <w:bottom w:val="none" w:sz="0" w:space="0" w:color="000000"/>
+              <w:top w:val="none" w:sz="0" w:space="0" w:color="000000"/>
+              <w:left w:val="none" w:sz="0" w:space="0" w:color="000000"/>
+              <w:right w:val="none" w:sz="0" w:space="0" w:color="000000"/>
+            </w:tcBorders>
+            <w:shd w:val="clear" w:color="auto" w:fill="FFFFFF"/>
+            <w:tcMar>
+              <w:top w:w="0" w:type="dxa"/>
+              <w:bottom w:w="0" w:type="dxa"/>
+              <w:left w:w="0" w:type="dxa"/>
+              <w:right w:w="0" w:type="dxa"/>
+            </w:tcMar>
+            <w:vAlign w:val="center"/>
+          </w:tcPr>
+          <w:p>
+            <w:pPr>
+              <w:pStyle w:val="Normal"/>
+              <w:jc w:val="left"/>
+              <w:pBdr>
+                <w:bottom w:val="none" w:sz="0" w:space="0" w:color="000000"/>
+                <w:top w:val="none" w:sz="0" w:space="0" w:color="000000"/>
+                <w:left w:val="none" w:sz="0" w:space="0" w:color="000000"/>
+                <w:right w:val="none" w:sz="0" w:space="0" w:color="000000"/>
+              </w:pBdr>
+              <w:spacing w:after="100" w:before="100" w:line="240"/>
+              <w:ind w:left="100" w:right="100" w:firstLine="0" w:firstLineChars="0"/>
+              <w:rPr>
+                <w:rFonts w:ascii="Helvetica" w:hAnsi="Helvetica" w:eastAsia="Helvetica" w:cs="Helvetica"/>
+                <w:i w:val="false"/>
+                <w:b w:val="false"/>
+                <w:u w:val="none"/>
+                <w:sz w:val="22"/>
+                <w:szCs w:val="22"/>
+                <w:color w:val="000000"/>
+              </w:rPr>
+            </w:pPr>
+            <w:r xmlns:w="http://schemas.openxmlformats.org/wordprocessingml/2006/main" xmlns:wp="http://schemas.openxmlformats.org/drawingml/2006/wordprocessingDrawing" xmlns:r="http://schemas.openxmlformats.org/officeDocument/2006/relationships" xmlns:w14="http://schemas.microsoft.com/office/word/2010/wordml">
+              <w:rPr>
+                <w:rFonts w:ascii="Helvetica" w:hAnsi="Helvetica" w:eastAsia="Helvetica" w:cs="Helvetica"/>
+                <w:i w:val="false"/>
+                <w:b w:val="false"/>
+                <w:u w:val="none"/>
+                <w:sz w:val="22"/>
+                <w:szCs w:val="22"/>
+                <w:color w:val="000000"/>
+              </w:rPr>
+              <w:t xml:space="preserve">-0.42943</w:t>
+            </w:r>
+          </w:p>
+        </w:tc>
+        <w:tc>
+          <w:tcPr>
+            <w:tcBorders>
+              <w:bottom w:val="none" w:sz="0" w:space="0" w:color="000000"/>
+              <w:top w:val="none" w:sz="0" w:space="0" w:color="000000"/>
+              <w:left w:val="none" w:sz="0" w:space="0" w:color="000000"/>
+              <w:right w:val="none" w:sz="0" w:space="0" w:color="000000"/>
+            </w:tcBorders>
+            <w:shd w:val="clear" w:color="auto" w:fill="FFFFFF"/>
+            <w:tcMar>
+              <w:top w:w="0" w:type="dxa"/>
+              <w:bottom w:w="0" w:type="dxa"/>
+              <w:left w:w="0" w:type="dxa"/>
+              <w:right w:w="0" w:type="dxa"/>
+            </w:tcMar>
+            <w:vAlign w:val="center"/>
+          </w:tcPr>
+          <w:p>
+            <w:pPr>
+              <w:pStyle w:val="Normal"/>
+              <w:jc w:val="left"/>
+              <w:pBdr>
+                <w:bottom w:val="none" w:sz="0" w:space="0" w:color="000000"/>
+                <w:top w:val="none" w:sz="0" w:space="0" w:color="000000"/>
+                <w:left w:val="none" w:sz="0" w:space="0" w:color="000000"/>
+                <w:right w:val="none" w:sz="0" w:space="0" w:color="000000"/>
+              </w:pBdr>
+              <w:spacing w:after="100" w:before="100" w:line="240"/>
+              <w:ind w:left="100" w:right="100" w:firstLine="0" w:firstLineChars="0"/>
+              <w:rPr>
+                <w:rFonts w:ascii="Helvetica" w:hAnsi="Helvetica" w:eastAsia="Helvetica" w:cs="Helvetica"/>
+                <w:i w:val="false"/>
+                <w:b w:val="false"/>
+                <w:u w:val="none"/>
+                <w:sz w:val="22"/>
+                <w:szCs w:val="22"/>
+                <w:color w:val="000000"/>
+              </w:rPr>
+            </w:pPr>
+            <w:r xmlns:w="http://schemas.openxmlformats.org/wordprocessingml/2006/main" xmlns:wp="http://schemas.openxmlformats.org/drawingml/2006/wordprocessingDrawing" xmlns:r="http://schemas.openxmlformats.org/officeDocument/2006/relationships" xmlns:w14="http://schemas.microsoft.com/office/word/2010/wordml">
+              <w:rPr>
+                <w:rFonts w:ascii="Helvetica" w:hAnsi="Helvetica" w:eastAsia="Helvetica" w:cs="Helvetica"/>
+                <w:i w:val="false"/>
+                <w:b w:val="false"/>
+                <w:u w:val="none"/>
+                <w:sz w:val="22"/>
+                <w:szCs w:val="22"/>
+                <w:color w:val="000000"/>
+              </w:rPr>
+              <w:t xml:space="preserve">0.18119</w:t>
+            </w:r>
+          </w:p>
+        </w:tc>
+        <w:tc>
+          <w:tcPr>
+            <w:tcBorders>
+              <w:bottom w:val="none" w:sz="0" w:space="0" w:color="000000"/>
+              <w:top w:val="none" w:sz="0" w:space="0" w:color="000000"/>
+              <w:left w:val="none" w:sz="0" w:space="0" w:color="000000"/>
+              <w:right w:val="none" w:sz="0" w:space="0" w:color="000000"/>
+            </w:tcBorders>
+            <w:shd w:val="clear" w:color="auto" w:fill="FFFFFF"/>
+            <w:tcMar>
+              <w:top w:w="0" w:type="dxa"/>
+              <w:bottom w:w="0" w:type="dxa"/>
+              <w:left w:w="0" w:type="dxa"/>
+              <w:right w:w="0" w:type="dxa"/>
+            </w:tcMar>
+            <w:vAlign w:val="center"/>
+          </w:tcPr>
+          <w:p>
+            <w:pPr>
+              <w:pStyle w:val="Normal"/>
+              <w:jc w:val="left"/>
+              <w:pBdr>
+                <w:bottom w:val="none" w:sz="0" w:space="0" w:color="000000"/>
+                <w:top w:val="none" w:sz="0" w:space="0" w:color="000000"/>
+                <w:left w:val="none" w:sz="0" w:space="0" w:color="000000"/>
+                <w:right w:val="none" w:sz="0" w:space="0" w:color="000000"/>
+              </w:pBdr>
+              <w:spacing w:after="100" w:before="100" w:line="240"/>
+              <w:ind w:left="100" w:right="100" w:firstLine="0" w:firstLineChars="0"/>
+              <w:rPr>
+                <w:rFonts w:ascii="Helvetica" w:hAnsi="Helvetica" w:eastAsia="Helvetica" w:cs="Helvetica"/>
+                <w:i w:val="false"/>
+                <w:b w:val="false"/>
+                <w:u w:val="none"/>
+                <w:sz w:val="22"/>
+                <w:szCs w:val="22"/>
+                <w:color w:val="000000"/>
+              </w:rPr>
+            </w:pPr>
+            <w:r xmlns:w="http://schemas.openxmlformats.org/wordprocessingml/2006/main" xmlns:wp="http://schemas.openxmlformats.org/drawingml/2006/wordprocessingDrawing" xmlns:r="http://schemas.openxmlformats.org/officeDocument/2006/relationships" xmlns:w14="http://schemas.microsoft.com/office/word/2010/wordml">
+              <w:rPr>
+                <w:rFonts w:ascii="Helvetica" w:hAnsi="Helvetica" w:eastAsia="Helvetica" w:cs="Helvetica"/>
+                <w:i w:val="false"/>
+                <w:b w:val="false"/>
+                <w:u w:val="none"/>
+                <w:sz w:val="22"/>
+                <w:szCs w:val="22"/>
+                <w:color w:val="000000"/>
+              </w:rPr>
+              <w:t xml:space="preserve">-2.370</w:t>
+            </w:r>
+          </w:p>
+        </w:tc>
+        <w:tc>
+          <w:tcPr>
+            <w:tcBorders>
+              <w:bottom w:val="none" w:sz="0" w:space="0" w:color="000000"/>
+              <w:top w:val="none" w:sz="0" w:space="0" w:color="000000"/>
+              <w:left w:val="none" w:sz="0" w:space="0" w:color="000000"/>
+              <w:right w:val="none" w:sz="0" w:space="0" w:color="000000"/>
+            </w:tcBorders>
+            <w:shd w:val="clear" w:color="auto" w:fill="FFFFFF"/>
+            <w:tcMar>
+              <w:top w:w="0" w:type="dxa"/>
+              <w:bottom w:w="0" w:type="dxa"/>
+              <w:left w:w="0" w:type="dxa"/>
+              <w:right w:w="0" w:type="dxa"/>
+            </w:tcMar>
+            <w:vAlign w:val="center"/>
+          </w:tcPr>
+          <w:p>
+            <w:pPr>
+              <w:pStyle w:val="Normal"/>
+              <w:jc w:val="left"/>
+              <w:pBdr>
+                <w:bottom w:val="none" w:sz="0" w:space="0" w:color="000000"/>
+                <w:top w:val="none" w:sz="0" w:space="0" w:color="000000"/>
+                <w:left w:val="none" w:sz="0" w:space="0" w:color="000000"/>
+                <w:right w:val="none" w:sz="0" w:space="0" w:color="000000"/>
+              </w:pBdr>
+              <w:spacing w:after="100" w:before="100" w:line="240"/>
+              <w:ind w:left="100" w:right="100" w:firstLine="0" w:firstLineChars="0"/>
+              <w:rPr>
+                <w:rFonts w:ascii="Helvetica" w:hAnsi="Helvetica" w:eastAsia="Helvetica" w:cs="Helvetica"/>
+                <w:i w:val="false"/>
+                <w:b w:val="false"/>
+                <w:u w:val="none"/>
+                <w:sz w:val="22"/>
+                <w:szCs w:val="22"/>
+                <w:color w:val="000000"/>
+              </w:rPr>
+            </w:pPr>
+            <w:r xmlns:w="http://schemas.openxmlformats.org/wordprocessingml/2006/main" xmlns:wp="http://schemas.openxmlformats.org/drawingml/2006/wordprocessingDrawing" xmlns:r="http://schemas.openxmlformats.org/officeDocument/2006/relationships" xmlns:w14="http://schemas.microsoft.com/office/word/2010/wordml">
+              <w:rPr>
+                <w:rFonts w:ascii="Helvetica" w:hAnsi="Helvetica" w:eastAsia="Helvetica" w:cs="Helvetica"/>
+                <w:i w:val="false"/>
+                <w:b w:val="false"/>
+                <w:u w:val="none"/>
+                <w:sz w:val="22"/>
+                <w:szCs w:val="22"/>
+                <w:color w:val="000000"/>
+              </w:rPr>
+              <w:t xml:space="preserve">0.0178*</w:t>
             </w:r>
           </w:p>
         </w:tc>
@@ -21149,7 +21494,7 @@
                 <w:szCs w:val="22"/>
                 <w:color w:val="000000"/>
               </w:rPr>
-              <w:t xml:space="preserve">Other Party</w:t>
+              <w:t xml:space="preserve">Other Political Party</w:t>
             </w:r>
           </w:p>
         </w:tc>
@@ -21202,7 +21547,7 @@
                 <w:szCs w:val="22"/>
                 <w:color w:val="000000"/>
               </w:rPr>
-              <w:t xml:space="preserve">-0.06985</w:t>
+              <w:t xml:space="preserve">0.07835</w:t>
             </w:r>
           </w:p>
         </w:tc>
@@ -21255,7 +21600,7 @@
                 <w:szCs w:val="22"/>
                 <w:color w:val="000000"/>
               </w:rPr>
-              <w:t xml:space="preserve">0.45001</w:t>
+              <w:t xml:space="preserve">0.44964</w:t>
             </w:r>
           </w:p>
         </w:tc>
@@ -21308,7 +21653,7 @@
                 <w:szCs w:val="22"/>
                 <w:color w:val="000000"/>
               </w:rPr>
-              <w:t xml:space="preserve">-0.155</w:t>
+              <w:t xml:space="preserve">0.174</w:t>
             </w:r>
           </w:p>
         </w:tc>
@@ -21361,278 +21706,7 @@
                 <w:szCs w:val="22"/>
                 <w:color w:val="000000"/>
               </w:rPr>
-              <w:t xml:space="preserve">0.8766</w:t>
-            </w:r>
-          </w:p>
-        </w:tc>
-      </w:tr>
-      <w:tr>
-        <w:trPr>
-          <w:trHeight w:val="615" w:hRule="auto"/>
-        </w:trPr>
-        body 9
-        <w:tc>
-          <w:tcPr>
-            <w:tcBorders>
-              <w:bottom w:val="none" w:sz="0" w:space="0" w:color="000000"/>
-              <w:top w:val="none" w:sz="0" w:space="0" w:color="000000"/>
-              <w:left w:val="none" w:sz="0" w:space="0" w:color="000000"/>
-              <w:right w:val="none" w:sz="0" w:space="0" w:color="000000"/>
-            </w:tcBorders>
-            <w:shd w:val="clear" w:color="auto" w:fill="FFFFFF"/>
-            <w:tcMar>
-              <w:top w:w="0" w:type="dxa"/>
-              <w:bottom w:w="0" w:type="dxa"/>
-              <w:left w:w="0" w:type="dxa"/>
-              <w:right w:w="0" w:type="dxa"/>
-            </w:tcMar>
-            <w:vAlign w:val="center"/>
-          </w:tcPr>
-          <w:p>
-            <w:pPr>
-              <w:pStyle w:val="Normal"/>
-              <w:jc w:val="left"/>
-              <w:pBdr>
-                <w:bottom w:val="none" w:sz="0" w:space="0" w:color="000000"/>
-                <w:top w:val="none" w:sz="0" w:space="0" w:color="000000"/>
-                <w:left w:val="none" w:sz="0" w:space="0" w:color="000000"/>
-                <w:right w:val="none" w:sz="0" w:space="0" w:color="000000"/>
-              </w:pBdr>
-              <w:spacing w:after="100" w:before="100" w:line="240"/>
-              <w:ind w:left="100" w:right="100" w:firstLine="0" w:firstLineChars="0"/>
-              <w:rPr>
-                <w:rFonts w:ascii="Helvetica" w:hAnsi="Helvetica" w:eastAsia="Helvetica" w:cs="Helvetica"/>
-                <w:i w:val="false"/>
-                <w:b w:val="false"/>
-                <w:u w:val="none"/>
-                <w:sz w:val="22"/>
-                <w:szCs w:val="22"/>
-                <w:color w:val="000000"/>
-              </w:rPr>
-            </w:pPr>
-            <w:r xmlns:w="http://schemas.openxmlformats.org/wordprocessingml/2006/main" xmlns:wp="http://schemas.openxmlformats.org/drawingml/2006/wordprocessingDrawing" xmlns:r="http://schemas.openxmlformats.org/officeDocument/2006/relationships" xmlns:w14="http://schemas.microsoft.com/office/word/2010/wordml">
-              <w:rPr>
-                <w:rFonts w:ascii="Helvetica" w:hAnsi="Helvetica" w:eastAsia="Helvetica" w:cs="Helvetica"/>
-                <w:i w:val="false"/>
-                <w:b w:val="false"/>
-                <w:u w:val="none"/>
-                <w:sz w:val="22"/>
-                <w:szCs w:val="22"/>
-                <w:color w:val="000000"/>
-              </w:rPr>
-              <w:t xml:space="preserve">Republican, or Leans Republican</w:t>
-            </w:r>
-          </w:p>
-        </w:tc>
-        <w:tc>
-          <w:tcPr>
-            <w:tcBorders>
-              <w:bottom w:val="none" w:sz="0" w:space="0" w:color="000000"/>
-              <w:top w:val="none" w:sz="0" w:space="0" w:color="000000"/>
-              <w:left w:val="none" w:sz="0" w:space="0" w:color="000000"/>
-              <w:right w:val="none" w:sz="0" w:space="0" w:color="000000"/>
-            </w:tcBorders>
-            <w:shd w:val="clear" w:color="auto" w:fill="FFFFFF"/>
-            <w:tcMar>
-              <w:top w:w="0" w:type="dxa"/>
-              <w:bottom w:w="0" w:type="dxa"/>
-              <w:left w:w="0" w:type="dxa"/>
-              <w:right w:w="0" w:type="dxa"/>
-            </w:tcMar>
-            <w:vAlign w:val="center"/>
-          </w:tcPr>
-          <w:p>
-            <w:pPr>
-              <w:pStyle w:val="Normal"/>
-              <w:jc w:val="left"/>
-              <w:pBdr>
-                <w:bottom w:val="none" w:sz="0" w:space="0" w:color="000000"/>
-                <w:top w:val="none" w:sz="0" w:space="0" w:color="000000"/>
-                <w:left w:val="none" w:sz="0" w:space="0" w:color="000000"/>
-                <w:right w:val="none" w:sz="0" w:space="0" w:color="000000"/>
-              </w:pBdr>
-              <w:spacing w:after="100" w:before="100" w:line="240"/>
-              <w:ind w:left="100" w:right="100" w:firstLine="0" w:firstLineChars="0"/>
-              <w:rPr>
-                <w:rFonts w:ascii="Helvetica" w:hAnsi="Helvetica" w:eastAsia="Helvetica" w:cs="Helvetica"/>
-                <w:i w:val="false"/>
-                <w:b w:val="false"/>
-                <w:u w:val="none"/>
-                <w:sz w:val="22"/>
-                <w:szCs w:val="22"/>
-                <w:color w:val="000000"/>
-              </w:rPr>
-            </w:pPr>
-            <w:r xmlns:w="http://schemas.openxmlformats.org/wordprocessingml/2006/main" xmlns:wp="http://schemas.openxmlformats.org/drawingml/2006/wordprocessingDrawing" xmlns:r="http://schemas.openxmlformats.org/officeDocument/2006/relationships" xmlns:w14="http://schemas.microsoft.com/office/word/2010/wordml">
-              <w:rPr>
-                <w:rFonts w:ascii="Helvetica" w:hAnsi="Helvetica" w:eastAsia="Helvetica" w:cs="Helvetica"/>
-                <w:i w:val="false"/>
-                <w:b w:val="false"/>
-                <w:u w:val="none"/>
-                <w:sz w:val="22"/>
-                <w:szCs w:val="22"/>
-                <w:color w:val="000000"/>
-              </w:rPr>
-              <w:t xml:space="preserve">0.42960</w:t>
-            </w:r>
-          </w:p>
-        </w:tc>
-        <w:tc>
-          <w:tcPr>
-            <w:tcBorders>
-              <w:bottom w:val="none" w:sz="0" w:space="0" w:color="000000"/>
-              <w:top w:val="none" w:sz="0" w:space="0" w:color="000000"/>
-              <w:left w:val="none" w:sz="0" w:space="0" w:color="000000"/>
-              <w:right w:val="none" w:sz="0" w:space="0" w:color="000000"/>
-            </w:tcBorders>
-            <w:shd w:val="clear" w:color="auto" w:fill="FFFFFF"/>
-            <w:tcMar>
-              <w:top w:w="0" w:type="dxa"/>
-              <w:bottom w:w="0" w:type="dxa"/>
-              <w:left w:w="0" w:type="dxa"/>
-              <w:right w:w="0" w:type="dxa"/>
-            </w:tcMar>
-            <w:vAlign w:val="center"/>
-          </w:tcPr>
-          <w:p>
-            <w:pPr>
-              <w:pStyle w:val="Normal"/>
-              <w:jc w:val="left"/>
-              <w:pBdr>
-                <w:bottom w:val="none" w:sz="0" w:space="0" w:color="000000"/>
-                <w:top w:val="none" w:sz="0" w:space="0" w:color="000000"/>
-                <w:left w:val="none" w:sz="0" w:space="0" w:color="000000"/>
-                <w:right w:val="none" w:sz="0" w:space="0" w:color="000000"/>
-              </w:pBdr>
-              <w:spacing w:after="100" w:before="100" w:line="240"/>
-              <w:ind w:left="100" w:right="100" w:firstLine="0" w:firstLineChars="0"/>
-              <w:rPr>
-                <w:rFonts w:ascii="Helvetica" w:hAnsi="Helvetica" w:eastAsia="Helvetica" w:cs="Helvetica"/>
-                <w:i w:val="false"/>
-                <w:b w:val="false"/>
-                <w:u w:val="none"/>
-                <w:sz w:val="22"/>
-                <w:szCs w:val="22"/>
-                <w:color w:val="000000"/>
-              </w:rPr>
-            </w:pPr>
-            <w:r xmlns:w="http://schemas.openxmlformats.org/wordprocessingml/2006/main" xmlns:wp="http://schemas.openxmlformats.org/drawingml/2006/wordprocessingDrawing" xmlns:r="http://schemas.openxmlformats.org/officeDocument/2006/relationships" xmlns:w14="http://schemas.microsoft.com/office/word/2010/wordml">
-              <w:rPr>
-                <w:rFonts w:ascii="Helvetica" w:hAnsi="Helvetica" w:eastAsia="Helvetica" w:cs="Helvetica"/>
-                <w:i w:val="false"/>
-                <w:b w:val="false"/>
-                <w:u w:val="none"/>
-                <w:sz w:val="22"/>
-                <w:szCs w:val="22"/>
-                <w:color w:val="000000"/>
-              </w:rPr>
-              <w:t xml:space="preserve">0.18116</w:t>
-            </w:r>
-          </w:p>
-        </w:tc>
-        <w:tc>
-          <w:tcPr>
-            <w:tcBorders>
-              <w:bottom w:val="none" w:sz="0" w:space="0" w:color="000000"/>
-              <w:top w:val="none" w:sz="0" w:space="0" w:color="000000"/>
-              <w:left w:val="none" w:sz="0" w:space="0" w:color="000000"/>
-              <w:right w:val="none" w:sz="0" w:space="0" w:color="000000"/>
-            </w:tcBorders>
-            <w:shd w:val="clear" w:color="auto" w:fill="FFFFFF"/>
-            <w:tcMar>
-              <w:top w:w="0" w:type="dxa"/>
-              <w:bottom w:w="0" w:type="dxa"/>
-              <w:left w:w="0" w:type="dxa"/>
-              <w:right w:w="0" w:type="dxa"/>
-            </w:tcMar>
-            <w:vAlign w:val="center"/>
-          </w:tcPr>
-          <w:p>
-            <w:pPr>
-              <w:pStyle w:val="Normal"/>
-              <w:jc w:val="left"/>
-              <w:pBdr>
-                <w:bottom w:val="none" w:sz="0" w:space="0" w:color="000000"/>
-                <w:top w:val="none" w:sz="0" w:space="0" w:color="000000"/>
-                <w:left w:val="none" w:sz="0" w:space="0" w:color="000000"/>
-                <w:right w:val="none" w:sz="0" w:space="0" w:color="000000"/>
-              </w:pBdr>
-              <w:spacing w:after="100" w:before="100" w:line="240"/>
-              <w:ind w:left="100" w:right="100" w:firstLine="0" w:firstLineChars="0"/>
-              <w:rPr>
-                <w:rFonts w:ascii="Helvetica" w:hAnsi="Helvetica" w:eastAsia="Helvetica" w:cs="Helvetica"/>
-                <w:i w:val="false"/>
-                <w:b w:val="false"/>
-                <w:u w:val="none"/>
-                <w:sz w:val="22"/>
-                <w:szCs w:val="22"/>
-                <w:color w:val="000000"/>
-              </w:rPr>
-            </w:pPr>
-            <w:r xmlns:w="http://schemas.openxmlformats.org/wordprocessingml/2006/main" xmlns:wp="http://schemas.openxmlformats.org/drawingml/2006/wordprocessingDrawing" xmlns:r="http://schemas.openxmlformats.org/officeDocument/2006/relationships" xmlns:w14="http://schemas.microsoft.com/office/word/2010/wordml">
-              <w:rPr>
-                <w:rFonts w:ascii="Helvetica" w:hAnsi="Helvetica" w:eastAsia="Helvetica" w:cs="Helvetica"/>
-                <w:i w:val="false"/>
-                <w:b w:val="false"/>
-                <w:u w:val="none"/>
-                <w:sz w:val="22"/>
-                <w:szCs w:val="22"/>
-                <w:color w:val="000000"/>
-              </w:rPr>
-              <w:t xml:space="preserve">2.371</w:t>
-            </w:r>
-          </w:p>
-        </w:tc>
-        <w:tc>
-          <w:tcPr>
-            <w:tcBorders>
-              <w:bottom w:val="none" w:sz="0" w:space="0" w:color="000000"/>
-              <w:top w:val="none" w:sz="0" w:space="0" w:color="000000"/>
-              <w:left w:val="none" w:sz="0" w:space="0" w:color="000000"/>
-              <w:right w:val="none" w:sz="0" w:space="0" w:color="000000"/>
-            </w:tcBorders>
-            <w:shd w:val="clear" w:color="auto" w:fill="FFFFFF"/>
-            <w:tcMar>
-              <w:top w:w="0" w:type="dxa"/>
-              <w:bottom w:w="0" w:type="dxa"/>
-              <w:left w:w="0" w:type="dxa"/>
-              <w:right w:w="0" w:type="dxa"/>
-            </w:tcMar>
-            <w:vAlign w:val="center"/>
-          </w:tcPr>
-          <w:p>
-            <w:pPr>
-              <w:pStyle w:val="Normal"/>
-              <w:jc w:val="left"/>
-              <w:pBdr>
-                <w:bottom w:val="none" w:sz="0" w:space="0" w:color="000000"/>
-                <w:top w:val="none" w:sz="0" w:space="0" w:color="000000"/>
-                <w:left w:val="none" w:sz="0" w:space="0" w:color="000000"/>
-                <w:right w:val="none" w:sz="0" w:space="0" w:color="000000"/>
-              </w:pBdr>
-              <w:spacing w:after="100" w:before="100" w:line="240"/>
-              <w:ind w:left="100" w:right="100" w:firstLine="0" w:firstLineChars="0"/>
-              <w:rPr>
-                <w:rFonts w:ascii="Helvetica" w:hAnsi="Helvetica" w:eastAsia="Helvetica" w:cs="Helvetica"/>
-                <w:i w:val="false"/>
-                <w:b w:val="false"/>
-                <w:u w:val="none"/>
-                <w:sz w:val="22"/>
-                <w:szCs w:val="22"/>
-                <w:color w:val="000000"/>
-              </w:rPr>
-            </w:pPr>
-            <w:r xmlns:w="http://schemas.openxmlformats.org/wordprocessingml/2006/main" xmlns:wp="http://schemas.openxmlformats.org/drawingml/2006/wordprocessingDrawing" xmlns:r="http://schemas.openxmlformats.org/officeDocument/2006/relationships" xmlns:w14="http://schemas.microsoft.com/office/word/2010/wordml">
-              <w:rPr>
-                <w:rFonts w:ascii="Helvetica" w:hAnsi="Helvetica" w:eastAsia="Helvetica" w:cs="Helvetica"/>
-                <w:i w:val="false"/>
-                <w:b w:val="false"/>
-                <w:u w:val="none"/>
-                <w:sz w:val="22"/>
-                <w:szCs w:val="22"/>
-                <w:color w:val="000000"/>
-              </w:rPr>
-              <w:t xml:space="preserve">0.0177*</w:t>
+              <w:t xml:space="preserve">0.8617</w:t>
             </w:r>
           </w:p>
         </w:tc>
@@ -21641,7 +21715,7 @@
         <w:trPr>
           <w:trHeight w:val="573" w:hRule="auto"/>
         </w:trPr>
-        body10
+        body 9
         <w:tc>
           <w:tcPr>
             <w:tcBorders>
@@ -21744,7 +21818,7 @@
                 <w:szCs w:val="22"/>
                 <w:color w:val="000000"/>
               </w:rPr>
-              <w:t xml:space="preserve">-0.69719</w:t>
+              <w:t xml:space="preserve">0.69938</w:t>
             </w:r>
           </w:p>
         </w:tc>
@@ -21797,7 +21871,7 @@
                 <w:szCs w:val="22"/>
                 <w:color w:val="000000"/>
               </w:rPr>
-              <w:t xml:space="preserve">0.11051</w:t>
+              <w:t xml:space="preserve">0.11043</w:t>
             </w:r>
           </w:p>
         </w:tc>
@@ -21850,7 +21924,7 @@
                 <w:szCs w:val="22"/>
                 <w:color w:val="000000"/>
               </w:rPr>
-              <w:t xml:space="preserve">-6.309</w:t>
+              <w:t xml:space="preserve">6.333</w:t>
             </w:r>
           </w:p>
         </w:tc>
@@ -21903,7 +21977,7 @@
                 <w:szCs w:val="22"/>
                 <w:color w:val="000000"/>
               </w:rPr>
-              <w:t xml:space="preserve">&lt;0.00001***</w:t>
+              <w:t xml:space="preserve">&lt; 0.00001***</w:t>
             </w:r>
           </w:p>
         </w:tc>
@@ -21912,7 +21986,7 @@
         <w:trPr>
           <w:trHeight w:val="614" w:hRule="auto"/>
         </w:trPr>
-        body11
+        body10
         <w:tc>
           <w:tcPr>
             <w:tcBorders>
@@ -22015,7 +22089,7 @@
                 <w:szCs w:val="22"/>
                 <w:color w:val="000000"/>
               </w:rPr>
-              <w:t xml:space="preserve">-1.26958</w:t>
+              <w:t xml:space="preserve">1.26926</w:t>
             </w:r>
           </w:p>
         </w:tc>
@@ -22068,7 +22142,7 @@
                 <w:szCs w:val="22"/>
                 <w:color w:val="000000"/>
               </w:rPr>
-              <w:t xml:space="preserve">0.15848</w:t>
+              <w:t xml:space="preserve">0.15847</w:t>
             </w:r>
           </w:p>
         </w:tc>
@@ -22121,7 +22195,7 @@
                 <w:szCs w:val="22"/>
                 <w:color w:val="000000"/>
               </w:rPr>
-              <w:t xml:space="preserve">-8.011</w:t>
+              <w:t xml:space="preserve">8.010</w:t>
             </w:r>
           </w:p>
         </w:tc>
@@ -22174,16 +22248,16 @@
                 <w:szCs w:val="22"/>
                 <w:color w:val="000000"/>
               </w:rPr>
-              <w:t xml:space="preserve">&lt;0.00001***</w:t>
+              <w:t xml:space="preserve">&lt; 0.00001***</w:t>
             </w:r>
           </w:p>
         </w:tc>
       </w:tr>
       <w:tr>
         <w:trPr>
-          <w:trHeight w:val="620" w:hRule="auto"/>
+          <w:trHeight w:val="619" w:hRule="auto"/>
         </w:trPr>
-        body12
+        body11
         <w:tc>
           <w:tcPr>
             <w:tcBorders>
@@ -22233,7 +22307,7 @@
                 <w:szCs w:val="22"/>
                 <w:color w:val="000000"/>
               </w:rPr>
-              <w:t xml:space="preserve">Social Media Pref. Index * Other Party</w:t>
+              <w:t xml:space="preserve">Social Media Pref. Index * Republican, or Leans Republican</w:t>
             </w:r>
           </w:p>
         </w:tc>
@@ -22286,7 +22360,7 @@
                 <w:szCs w:val="22"/>
                 <w:color w:val="000000"/>
               </w:rPr>
-              <w:t xml:space="preserve">0.04836</w:t>
+              <w:t xml:space="preserve">0.06374</w:t>
             </w:r>
           </w:p>
         </w:tc>
@@ -22339,7 +22413,7 @@
                 <w:szCs w:val="22"/>
                 <w:color w:val="000000"/>
               </w:rPr>
-              <w:t xml:space="preserve">0.10190</w:t>
+              <w:t xml:space="preserve">0.03822</w:t>
             </w:r>
           </w:p>
         </w:tc>
@@ -22392,7 +22466,7 @@
                 <w:szCs w:val="22"/>
                 <w:color w:val="000000"/>
               </w:rPr>
-              <w:t xml:space="preserve">0.475</w:t>
+              <w:t xml:space="preserve">1.668</w:t>
             </w:r>
           </w:p>
         </w:tc>
@@ -22445,16 +22519,16 @@
                 <w:szCs w:val="22"/>
                 <w:color w:val="000000"/>
               </w:rPr>
-              <w:t xml:space="preserve">0.6351</w:t>
+              <w:t xml:space="preserve">0.0954</w:t>
             </w:r>
           </w:p>
         </w:tc>
       </w:tr>
       <w:tr>
         <w:trPr>
-          <w:trHeight w:val="619" w:hRule="auto"/>
+          <w:trHeight w:val="620" w:hRule="auto"/>
         </w:trPr>
-        body13
+        body12
         <w:tc>
           <w:tcPr>
             <w:tcBorders>
@@ -22504,7 +22578,7 @@
                 <w:szCs w:val="22"/>
                 <w:color w:val="000000"/>
               </w:rPr>
-              <w:t xml:space="preserve">Social Media Pref. Index * Republican, or Leans Republican</w:t>
+              <w:t xml:space="preserve">Social Media Pref. Index * Other Political Party</w:t>
             </w:r>
           </w:p>
         </w:tc>
@@ -22557,7 +22631,7 @@
                 <w:szCs w:val="22"/>
                 <w:color w:val="000000"/>
               </w:rPr>
-              <w:t xml:space="preserve">-0.08469</w:t>
+              <w:t xml:space="preserve">-0.05098</w:t>
             </w:r>
           </w:p>
         </w:tc>
@@ -22610,7 +22684,7 @@
                 <w:szCs w:val="22"/>
                 <w:color w:val="000000"/>
               </w:rPr>
-              <w:t xml:space="preserve">0.03826</w:t>
+              <w:t xml:space="preserve">0.10175</w:t>
             </w:r>
           </w:p>
         </w:tc>
@@ -22663,7 +22737,7 @@
                 <w:szCs w:val="22"/>
                 <w:color w:val="000000"/>
               </w:rPr>
-              <w:t xml:space="preserve">-1.691</w:t>
+              <w:t xml:space="preserve">-0.501</w:t>
             </w:r>
           </w:p>
         </w:tc>
@@ -22716,7 +22790,7 @@
                 <w:szCs w:val="22"/>
                 <w:color w:val="000000"/>
               </w:rPr>
-              <w:t xml:space="preserve">0.0909</w:t>
+              <w:t xml:space="preserve">0.6163</w:t>
             </w:r>
           </w:p>
         </w:tc>

</xml_diff>

<commit_message>
broke up too long paragraph in conclusion
</commit_message>
<xml_diff>
--- a/full_draft.docx
+++ b/full_draft.docx
@@ -1253,7 +1253,15 @@
         <w:pStyle w:val="BodyText"/>
       </w:pPr>
       <w:r>
-        <w:t xml:space="preserve">The results largely disagree with past research and our hypotheses, except in several demographic areas. These contradictions include our findings that macro-level economic insecurity is associated with lower odds of autocratic support, and that there is no statistically significant relationship between having a preference for getting news and information primarily from social media and expressing autocratic support, nor is political ideology a significant mediating factor in the relationship. The frequency of social media use for news consumption is also not associated with significantly increased odds of autocratic support. Interestingly, men and whites are less likely to express autocratic support, contradicting the scholarly consensus that autocratic support tends to be highest among these groups. However, in agreement with previous research, autocratic support is more likely among Republicans and lower income individuals than other political and income groups. The inconsistency between our results and existing research may stem from several limitations of this study, and indicates a need for further research on this topic. First, certain explanatory variables related to social media behavior contained a high percentage of missing values which could have influenced the analysis. Second, the data was collected via a stratified sample with oversampling in underrepresented groups, then weighted. However, our analysis did not take weights into account, meaning some racial groups had a disproportionate influence over the analysis. These limitations prevent us from making confident inferences about the factors influencing autocratic support among Americans. However, the results provoke new questions and challenge existing assumptions about the nature of this critical and evolving issue.</w:t>
+        <w:t xml:space="preserve">The results largely disagree with past research and our hypotheses, except in several demographic areas. These contradictions include our findings that macro-level economic insecurity is associated with lower odds of autocratic support, and that there is no statistically significant relationship between having a preference for getting news and information primarily from social media and expressing autocratic support, nor is political ideology a significant mediating factor in the relationship. The frequency of social media use for news consumption is also not associated with significantly increased odds of autocratic support. Interestingly, men and whites are less likely to express autocratic support, contradicting the scholarly consensus that autocratic support tends to be highest among these groups. However, in agreement with previous research, autocratic support is more likely among Republicans and lower income individuals than other political and income groups.</w:t>
+      </w:r>
+    </w:p>
+    <w:p>
+      <w:pPr>
+        <w:pStyle w:val="BodyText"/>
+      </w:pPr>
+      <w:r>
+        <w:t xml:space="preserve">The inconsistency between our results and existing research may stem from several limitations of this study, and indicates a need for further research on this topic. First, certain explanatory variables related to social media behavior contained a high percentage of missing values which could have influenced the analysis. Second, the data was collected via a stratified sample with oversampling in underrepresented groups, then weighted. However, our analysis did not take weights into account, meaning some racial groups had a disproportionate influence over the analysis. These limitations prevent us from making confident inferences about the factors influencing autocratic support among Americans. However, the results provoke new questions and challenge existing assumptions about the nature of this critical and evolving issue.</w:t>
       </w:r>
     </w:p>
     <w:p>

</xml_diff>